<commit_message>
Finished edits to Ch3 and started working on Ch4
</commit_message>
<xml_diff>
--- a/Dissertation Backup/Chapter 4 draft 3.docx
+++ b/Dissertation Backup/Chapter 4 draft 3.docx
@@ -284,6 +284,13 @@
       </w:r>
       <w:r>
         <w:t xml:space="preserve">. </w:t>
+      </w:r>
+      <w:r>
+        <w:t xml:space="preserve">Reduced conversion efficiency suggests that less of the energy invested by parents is converted into biomass in offspring, while lower assimilation rates under hypoxia </w:t>
+      </w:r>
+      <w:r>
+        <w:lastRenderedPageBreak/>
+        <w:t xml:space="preserve">would have negative implications for the total energy available for growth, reproduction, and maintenance.   </w:t>
       </w:r>
     </w:p>
     <w:p>
@@ -302,7 +309,6 @@
           <w:b/>
           <w:bCs/>
         </w:rPr>
-        <w:lastRenderedPageBreak/>
         <w:t>Introduction</w:t>
       </w:r>
     </w:p>
@@ -354,19 +360,13 @@
         <w:t>often</w:t>
       </w:r>
       <w:r>
-        <w:t xml:space="preserve"> co-occurs with other stressors such as high temperature, carbon dioxide (CO</w:t>
-      </w:r>
-      <w:r>
-        <w:rPr>
-          <w:vertAlign w:val="subscript"/>
-        </w:rPr>
-        <w:t>2</w:t>
-      </w:r>
-      <w:r>
-        <w:t>)</w:t>
-      </w:r>
-      <w:r>
-        <w:t xml:space="preserve"> acidification</w:t>
+        <w:t xml:space="preserve"> co-occurs with other stressors such as high temperature, </w:t>
+      </w:r>
+      <w:r>
+        <w:t xml:space="preserve">ocean </w:t>
+      </w:r>
+      <w:r>
+        <w:t>acidification</w:t>
       </w:r>
       <w:r>
         <w:t xml:space="preserve">, and </w:t>
@@ -425,10 +425,28 @@
         <w:t xml:space="preserve"> Embryos and young larvae </w:t>
       </w:r>
       <w:r>
-        <w:t xml:space="preserve">rely largely on diffusion for oxygen uptake and lack well-developed mechanisms, such as high surface area gills, to meet oxygen demands in low DO water and are not mobile enough to escape hypoxic zones. Mortality can result directly from severe hypoxia or indirectly from reduced growth increasing susceptibility to predation. Even fish that survive may incur sublethal effects with lifelong consequences for growth, development, and reproduction. </w:t>
-      </w:r>
-      <w:r>
-        <w:t xml:space="preserve">Modeling the energetic mechanisms of responses to hypoxia can help connect physiology and life history to population-level changes and serve as a valuable alternative to time- and labor-intensive laboratory procedures, particularly with very small animals such as fish embryos and larvae. </w:t>
+        <w:t>rely largely on diffusion for oxygen uptake and lack well-developed mechanisms, such as high surface area gills, to meet oxygen demands in low DO water and are not mobile enough to escape hypoxic zones. Mortality can result directly from severe hypoxia or indirectly from reduced growth increasing susceptibility to predation. Even fish that survive may incur sublethal effects with lifelong consequences for growth, development, and reproduction</w:t>
+      </w:r>
+      <w:r>
+        <w:t xml:space="preserve"> (</w:t>
+      </w:r>
+      <w:proofErr w:type="spellStart"/>
+      <w:r>
+        <w:t>Stierhoff</w:t>
+      </w:r>
+      <w:proofErr w:type="spellEnd"/>
+      <w:r>
+        <w:t xml:space="preserve"> et al., 2006)</w:t>
+      </w:r>
+      <w:r>
+        <w:t xml:space="preserve">. </w:t>
+      </w:r>
+      <w:r>
+        <w:t xml:space="preserve">Modeling the energetic mechanisms of responses to hypoxia can help connect physiology and life history to population-level changes and serve as a valuable </w:t>
+      </w:r>
+      <w:r>
+        <w:lastRenderedPageBreak/>
+        <w:t xml:space="preserve">alternative to time- and labor-intensive laboratory procedures, particularly with very small animals such as fish embryos and larvae. </w:t>
       </w:r>
     </w:p>
     <w:p>
@@ -438,8 +456,22 @@
         <w:ind w:firstLine="720"/>
       </w:pPr>
       <w:r>
-        <w:lastRenderedPageBreak/>
-        <w:t>Hypoxia is known to inhibit growth and survival in early life fishes, and often has interactive effects with other stressors such as temperature () and high CO</w:t>
+        <w:t xml:space="preserve">Hypoxia is known to inhibit growth and survival in early life fishes, and often has interactive effects with other stressors such as temperature </w:t>
+      </w:r>
+      <w:r>
+        <w:t xml:space="preserve">(citations) </w:t>
+      </w:r>
+      <w:r>
+        <w:t xml:space="preserve">and high </w:t>
+      </w:r>
+      <w:r>
+        <w:t>carbon dioxide</w:t>
+      </w:r>
+      <w:r>
+        <w:t xml:space="preserve"> (</w:t>
+      </w:r>
+      <w:r>
+        <w:t>CO</w:t>
       </w:r>
       <w:r>
         <w:rPr>
@@ -448,7 +480,7 @@
         <w:t>2</w:t>
       </w:r>
       <w:r>
-        <w:t xml:space="preserve"> (</w:t>
+        <w:t xml:space="preserve">; </w:t>
       </w:r>
       <w:r>
         <w:t>Miller et al., 2016</w:t>
@@ -486,7 +518,15 @@
         <w:t>2</w:t>
       </w:r>
       <w:r>
-        <w:t xml:space="preserve"> treatments to quantify their sensitivity to two co-occurring stressors prevalent in their early life estuarine habitat: hypoxia and acidification (Cross et al., 2019). Although diel fluctuations in both of these properties provided temporary relief that reduced the overall effects of hypoxia and acidification, static low DO significantly delayed hatching, reduced survival to hatching and larval survival, and reduced embryo and larval growth (Cross et al., 2019). While diel fluctuations are a realistic representation of changes in community photosynthesis and respiration between day and night, environmental change in coming years could extend hypoxic duration to reduce periods of relief. Warming reduces oxygen solubility while increasing metabolic rates of organisms</w:t>
+        <w:t xml:space="preserve"> treatments to quantify their sensitivity to two co-occurring stressors prevalent in their early life estuarine habitat: hypoxia and acidification (Cross et al., 2019). Although diel fluctuations in </w:t>
+      </w:r>
+      <w:proofErr w:type="gramStart"/>
+      <w:r>
+        <w:t>both of these</w:t>
+      </w:r>
+      <w:proofErr w:type="gramEnd"/>
+      <w:r>
+        <w:t xml:space="preserve"> properties provided temporary relief that reduced the overall effects of hypoxia and acidification, static low DO significantly delayed hatching, reduced survival to hatching and larval survival, and reduced embryo and larval growth (Cross et al., 2019). While diel fluctuations are a realistic representation of changes in community photosynthesis and respiration between day and night, environmental change in coming years could extend hypoxic duration to reduce periods of relief. Warming reduces oxygen solubility while increasing metabolic rates of organisms</w:t>
       </w:r>
       <w:r>
         <w:t xml:space="preserve"> that draw down oxygen when densely aggregated</w:t>
@@ -605,7 +645,11 @@
         <w:t xml:space="preserve"> physiological responses</w:t>
       </w:r>
       <w:r>
-        <w:t xml:space="preserve"> at the individual-level</w:t>
+        <w:t xml:space="preserve"> at the individual-</w:t>
+      </w:r>
+      <w:r>
+        <w:lastRenderedPageBreak/>
+        <w:t>level</w:t>
       </w:r>
       <w:r>
         <w:t>,</w:t>
@@ -635,11 +679,7 @@
         <w:t xml:space="preserve">. </w:t>
       </w:r>
       <w:r>
-        <w:t xml:space="preserve">Care must be taken as individual-level impacts </w:t>
-      </w:r>
-      <w:r>
-        <w:lastRenderedPageBreak/>
-        <w:t>do not necessarily scale linearly to the population level (</w:t>
+        <w:t>Care must be taken as individual-level impacts do not necessarily scale linearly to the population level (</w:t>
       </w:r>
       <w:proofErr w:type="spellStart"/>
       <w:r>
@@ -859,7 +899,15 @@
         <w:ind w:firstLine="720"/>
       </w:pPr>
       <w:r>
-        <w:t xml:space="preserve">Depending on the application and types of data available, simplified versions of the standard DEB model can be used (e.g. </w:t>
+        <w:t>Depending on the application and types of data available, simplified versions of the standard DEB model can be used (</w:t>
+      </w:r>
+      <w:proofErr w:type="gramStart"/>
+      <w:r>
+        <w:t>e.g.</w:t>
+      </w:r>
+      <w:proofErr w:type="gramEnd"/>
+      <w:r>
+        <w:t xml:space="preserve"> </w:t>
       </w:r>
       <w:proofErr w:type="spellStart"/>
       <w:r>
@@ -888,7 +936,11 @@
         <w:t xml:space="preserve"> (Evans et al., 2013), s</w:t>
       </w:r>
       <w:r>
-        <w:t>impler models with fewer parameters are often preferable for their predictive power and ability to be applied, tested, and interpreted widely (</w:t>
+        <w:t xml:space="preserve">impler models with fewer parameters are often preferable for their predictive power and ability to be applied, tested, and </w:t>
+      </w:r>
+      <w:r>
+        <w:lastRenderedPageBreak/>
+        <w:t>interpreted widely (</w:t>
       </w:r>
       <w:proofErr w:type="spellStart"/>
       <w:r>
@@ -896,7 +948,15 @@
       </w:r>
       <w:proofErr w:type="spellEnd"/>
       <w:r>
-        <w:t xml:space="preserve">, 1966; May, </w:t>
+        <w:t xml:space="preserve">, 1966; </w:t>
+      </w:r>
+      <w:proofErr w:type="gramStart"/>
+      <w:r>
+        <w:t>May,</w:t>
+      </w:r>
+      <w:proofErr w:type="gramEnd"/>
+      <w:r>
+        <w:t xml:space="preserve"> </w:t>
       </w:r>
       <w:r>
         <w:t>2001</w:t>
@@ -927,11 +987,7 @@
         <w:t xml:space="preserve">moderately </w:t>
       </w:r>
       <w:r>
-        <w:t xml:space="preserve">simplified variation on the standard DEB model for animals that </w:t>
-      </w:r>
-      <w:r>
-        <w:lastRenderedPageBreak/>
-        <w:t>eliminates the concept of reserve</w:t>
+        <w:t>simplified variation on the standard DEB model for animals that eliminates the concept of reserve</w:t>
       </w:r>
       <w:r>
         <w:t>, a</w:t>
@@ -952,6 +1008,7 @@
       <w:r>
         <w:t xml:space="preserve">). </w:t>
       </w:r>
+      <w:bookmarkEnd w:id="0"/>
       <w:r>
         <w:t xml:space="preserve">The simplicity of </w:t>
       </w:r>
@@ -961,189 +1018,7 @@
       </w:r>
       <w:proofErr w:type="spellEnd"/>
       <w:r>
-        <w:t xml:space="preserve"> and its easily understandable equations make it ideal for adaptation to many species of ecological or commercial value using commonly measured variables in laboratory experiments, such as growth and survival rates. </w:t>
-      </w:r>
-    </w:p>
-    <w:bookmarkEnd w:id="0"/>
-    <w:p>
-      <w:pPr>
-        <w:pStyle w:val="TS"/>
-        <w:spacing w:line="480" w:lineRule="auto"/>
-        <w:ind w:firstLine="720"/>
-      </w:pPr>
-      <w:r>
-        <w:t>We used a</w:t>
-      </w:r>
-      <w:commentRangeStart w:id="1"/>
-      <w:commentRangeStart w:id="2"/>
-      <w:r>
-        <w:t xml:space="preserve"> </w:t>
-      </w:r>
-      <w:proofErr w:type="spellStart"/>
-      <w:r>
-        <w:t>DEBkiss</w:t>
-      </w:r>
-      <w:proofErr w:type="spellEnd"/>
-      <w:r>
-        <w:t xml:space="preserve"> </w:t>
-      </w:r>
-      <w:commentRangeEnd w:id="1"/>
-      <w:r>
-        <w:rPr>
-          <w:rStyle w:val="CommentReference"/>
-          <w:rFonts w:asciiTheme="minorHAnsi" w:hAnsiTheme="minorHAnsi"/>
-        </w:rPr>
-        <w:commentReference w:id="1"/>
-      </w:r>
-      <w:commentRangeEnd w:id="2"/>
-      <w:r>
-        <w:rPr>
-          <w:rStyle w:val="CommentReference"/>
-          <w:rFonts w:asciiTheme="minorHAnsi" w:hAnsiTheme="minorHAnsi"/>
-        </w:rPr>
-        <w:commentReference w:id="2"/>
-      </w:r>
-      <w:r>
-        <w:t xml:space="preserve">model to identify the bioenergetic mechanisms underlying </w:t>
-      </w:r>
-      <w:r>
-        <w:t xml:space="preserve">experimental </w:t>
-      </w:r>
-      <w:r>
-        <w:t xml:space="preserve">hatching, </w:t>
-      </w:r>
-      <w:r>
-        <w:t>growth</w:t>
-      </w:r>
-      <w:r>
-        <w:t>, and</w:t>
-      </w:r>
-      <w:r>
-        <w:t xml:space="preserve"> survival effects of hypoxia in early life stages of </w:t>
-      </w:r>
-      <w:r>
-        <w:rPr>
-          <w:i/>
-          <w:iCs/>
-        </w:rPr>
-        <w:t>M</w:t>
-      </w:r>
-      <w:r>
-        <w:rPr>
-          <w:i/>
-          <w:iCs/>
-        </w:rPr>
-        <w:t>.</w:t>
-      </w:r>
-      <w:r>
-        <w:rPr>
-          <w:i/>
-          <w:iCs/>
-        </w:rPr>
-        <w:t xml:space="preserve"> menidia</w:t>
-      </w:r>
-      <w:r>
-        <w:t xml:space="preserve"> observed in Cross et al., 2019</w:t>
-      </w:r>
-      <w:r>
-        <w:t xml:space="preserve">. </w:t>
-      </w:r>
-      <w:r>
-        <w:t xml:space="preserve">First, we fitted a base </w:t>
-      </w:r>
-      <w:proofErr w:type="spellStart"/>
-      <w:r>
-        <w:t>DEBkiss</w:t>
-      </w:r>
-      <w:proofErr w:type="spellEnd"/>
-      <w:r>
-        <w:t xml:space="preserve"> model to full-life data on total length, reproductive output, hatch timing, and survival and estimated or calculated parameters under fully oxygenated conditions. Second, we modified a subset of parameters with</w:t>
-      </w:r>
-      <w:r>
-        <w:t xml:space="preserve"> one of two oxygen-dependent correction factors and estimated a shape parameter for the correction factor</w:t>
-      </w:r>
-      <w:r>
-        <w:t xml:space="preserve"> to</w:t>
-      </w:r>
-      <w:r>
-        <w:t xml:space="preserve"> fit the model to</w:t>
-      </w:r>
-      <w:r>
-        <w:t xml:space="preserve"> early-life data for three low DO treatments. We evaluated </w:t>
-      </w:r>
-      <w:r>
-        <w:t>which</w:t>
-      </w:r>
-      <w:r>
-        <w:t xml:space="preserve"> parameter or combination of parameters</w:t>
-      </w:r>
-      <w:r>
-        <w:t>, when adjusted with the correction factors,</w:t>
-      </w:r>
-      <w:r>
-        <w:t xml:space="preserve"> was able to best account for the full set of hypoxia responses observed in experiments. We hypothesized that the following parameters would account for some or all of the hypoxia effects: maximum assimilation rate, conversion efficiency of assimilates into structure (growth), maximum somatic maintenance rate, </w:t>
-      </w:r>
-      <w:r>
-        <w:t xml:space="preserve">embryo mortality rate, and post-hatch mortality rate. </w:t>
-      </w:r>
-      <w:r>
-        <w:t xml:space="preserve">The maintenance rate could be elevated by </w:t>
-      </w:r>
-      <w:r>
-        <w:t>the activity required for some of the</w:t>
-      </w:r>
-      <w:r>
-        <w:t xml:space="preserve"> behavioral responses fish exhibit under hypoxia (</w:t>
-      </w:r>
-      <w:r>
-        <w:t>Thomas et al., 201</w:t>
-      </w:r>
-      <w:r>
-        <w:t>9</w:t>
-      </w:r>
-      <w:r>
-        <w:t xml:space="preserve">). </w:t>
-      </w:r>
-      <w:r>
-        <w:rPr>
-          <w:i/>
-          <w:iCs/>
-        </w:rPr>
-        <w:t>M. menidia</w:t>
-      </w:r>
-      <w:r>
-        <w:t xml:space="preserve"> exposed to hypoxia swim to the surface to use aquatic surface respiration, taking advantage of the diffusion of oxygen from the air (Miller et al., 2016). </w:t>
-      </w:r>
-      <w:r>
-        <w:t>This</w:t>
-      </w:r>
-      <w:r>
-        <w:t xml:space="preserve"> behavior is impossible in embryos </w:t>
-      </w:r>
-      <w:r>
-        <w:t>but</w:t>
-      </w:r>
-      <w:r>
-        <w:t xml:space="preserve"> has been observed in</w:t>
-      </w:r>
-      <w:r>
-        <w:t xml:space="preserve"> larvae </w:t>
-      </w:r>
-      <w:r>
-        <w:t>(Cross et al., 2019)</w:t>
-      </w:r>
-      <w:r>
-        <w:t xml:space="preserve">. </w:t>
-      </w:r>
-      <w:r>
-        <w:lastRenderedPageBreak/>
-        <w:t xml:space="preserve">Fishes also expend energy on faster ventilation and heartbeat to increase oxygen uptake when ambient DO is low </w:t>
-      </w:r>
-      <w:r>
-        <w:t>(Kramer, 1987; Maxime et al., 2000</w:t>
-      </w:r>
-      <w:r>
-        <w:t xml:space="preserve">), but these capabilities may be limited until development has progressed further. We therefore hypothesize that maintenance does not account for a substantial portion of the early life changes in growth, hatch timing, and survival. </w:t>
+        <w:t xml:space="preserve"> and its easily understandable equations make it ideal for adaptation to many species of ecological or commercial value, even when the existing studies were not originally intended for this use, because it uses commonly measured data, such as growth and survival rates. </w:t>
       </w:r>
     </w:p>
     <w:p>
@@ -1153,31 +1028,195 @@
         <w:ind w:firstLine="720"/>
       </w:pPr>
       <w:r>
-        <w:t xml:space="preserve">The conversion efficiency of assimilates </w:t>
-      </w:r>
-      <w:r>
-        <w:t>to structure</w:t>
-      </w:r>
-      <w:r>
-        <w:t xml:space="preserve"> controls growth and hatch timing because it is the fraction of assimilates that are converted into structure rather than burned on overhead costs of growth (Jager, 2018). When oxygen is low enough that anaerobic metabolism must be used, this reduces conversion efficiency so that less growth results from the same amount of yolk or food</w:t>
-      </w:r>
-      <w:r>
-        <w:t xml:space="preserve"> (Thomas et al., 2019)</w:t>
+        <w:t>We used a</w:t>
+      </w:r>
+      <w:commentRangeStart w:id="1"/>
+      <w:commentRangeStart w:id="2"/>
+      <w:r>
+        <w:t xml:space="preserve"> </w:t>
+      </w:r>
+      <w:proofErr w:type="spellStart"/>
+      <w:r>
+        <w:t>DEBkiss</w:t>
+      </w:r>
+      <w:proofErr w:type="spellEnd"/>
+      <w:r>
+        <w:t xml:space="preserve"> </w:t>
+      </w:r>
+      <w:commentRangeEnd w:id="1"/>
+      <w:r>
+        <w:rPr>
+          <w:rStyle w:val="CommentReference"/>
+          <w:rFonts w:asciiTheme="minorHAnsi" w:hAnsiTheme="minorHAnsi"/>
+        </w:rPr>
+        <w:commentReference w:id="1"/>
+      </w:r>
+      <w:commentRangeEnd w:id="2"/>
+      <w:r>
+        <w:rPr>
+          <w:rStyle w:val="CommentReference"/>
+          <w:rFonts w:asciiTheme="minorHAnsi" w:hAnsiTheme="minorHAnsi"/>
+        </w:rPr>
+        <w:commentReference w:id="2"/>
+      </w:r>
+      <w:r>
+        <w:t xml:space="preserve">model to identify the bioenergetic mechanisms underlying </w:t>
+      </w:r>
+      <w:r>
+        <w:t xml:space="preserve">experimental </w:t>
+      </w:r>
+      <w:r>
+        <w:t xml:space="preserve">hatching, </w:t>
+      </w:r>
+      <w:r>
+        <w:t>growth</w:t>
+      </w:r>
+      <w:r>
+        <w:t>, and</w:t>
+      </w:r>
+      <w:r>
+        <w:t xml:space="preserve"> survival effects of hypoxia in early life stages of </w:t>
+      </w:r>
+      <w:r>
+        <w:rPr>
+          <w:i/>
+          <w:iCs/>
+        </w:rPr>
+        <w:t>M</w:t>
+      </w:r>
+      <w:r>
+        <w:rPr>
+          <w:i/>
+          <w:iCs/>
+        </w:rPr>
+        <w:t>.</w:t>
+      </w:r>
+      <w:r>
+        <w:rPr>
+          <w:i/>
+          <w:iCs/>
+        </w:rPr>
+        <w:t xml:space="preserve"> menidia</w:t>
+      </w:r>
+      <w:r>
+        <w:t xml:space="preserve"> observed in Cross et al. </w:t>
+      </w:r>
+      <w:r>
+        <w:t>(</w:t>
+      </w:r>
+      <w:r>
+        <w:t>2019</w:t>
+      </w:r>
+      <w:r>
+        <w:t>)</w:t>
       </w:r>
       <w:r>
         <w:t xml:space="preserve">. </w:t>
       </w:r>
       <w:r>
-        <w:t>We hypothesize that t</w:t>
-      </w:r>
-      <w:r>
-        <w:t xml:space="preserve">his </w:t>
-      </w:r>
-      <w:r>
-        <w:t>contributed</w:t>
-      </w:r>
-      <w:r>
-        <w:t xml:space="preserve"> to a smaller hatch size and slower growth post-hatch. </w:t>
+        <w:t xml:space="preserve">First, we fitted a base </w:t>
+      </w:r>
+      <w:proofErr w:type="spellStart"/>
+      <w:r>
+        <w:t>DEBkiss</w:t>
+      </w:r>
+      <w:proofErr w:type="spellEnd"/>
+      <w:r>
+        <w:t xml:space="preserve"> model to full-life data on total length, reproductive output, hatch timing, and survival and estimated or calculated parameters under fully oxygenated conditions. Second, we modified a subset of parameters with</w:t>
+      </w:r>
+      <w:r>
+        <w:t xml:space="preserve"> one of two oxygen-dependent correction factors and estimated a shape parameter for the correction factor</w:t>
+      </w:r>
+      <w:r>
+        <w:t xml:space="preserve"> to</w:t>
+      </w:r>
+      <w:r>
+        <w:t xml:space="preserve"> fit the model to</w:t>
+      </w:r>
+      <w:r>
+        <w:t xml:space="preserve"> early-life data for three low DO treatments. We evaluated </w:t>
+      </w:r>
+      <w:r>
+        <w:t>which</w:t>
+      </w:r>
+      <w:r>
+        <w:t xml:space="preserve"> parameter or combination of parameters</w:t>
+      </w:r>
+      <w:r>
+        <w:t>, when adjusted with the correction factors,</w:t>
+      </w:r>
+      <w:r>
+        <w:t xml:space="preserve"> was able to best account for the full set of hypoxia responses observed in experiments. We hypothesized that the following parameters would account for some or </w:t>
+      </w:r>
+      <w:proofErr w:type="gramStart"/>
+      <w:r>
+        <w:t>all of</w:t>
+      </w:r>
+      <w:proofErr w:type="gramEnd"/>
+      <w:r>
+        <w:t xml:space="preserve"> the hypoxia effects: maximum assimilation rate, conversion efficiency of assimilates into structure (growth), maximum somatic maintenance rate, </w:t>
+      </w:r>
+      <w:r>
+        <w:t xml:space="preserve">embryo mortality rate, and post-hatch mortality rate. </w:t>
+      </w:r>
+      <w:r>
+        <w:t xml:space="preserve">The maintenance rate could be elevated by </w:t>
+      </w:r>
+      <w:r>
+        <w:t>the activity required for some of the</w:t>
+      </w:r>
+      <w:r>
+        <w:t xml:space="preserve"> behavioral responses fish exhibit under hypoxia (</w:t>
+      </w:r>
+      <w:r>
+        <w:t>Thomas et al., 201</w:t>
+      </w:r>
+      <w:r>
+        <w:t>9</w:t>
+      </w:r>
+      <w:r>
+        <w:t xml:space="preserve">). </w:t>
+      </w:r>
+      <w:r>
+        <w:rPr>
+          <w:i/>
+          <w:iCs/>
+        </w:rPr>
+        <w:t>M. menidia</w:t>
+      </w:r>
+      <w:r>
+        <w:t xml:space="preserve"> exposed to hypoxia swim to the surface to use aquatic </w:t>
+      </w:r>
+      <w:r>
+        <w:lastRenderedPageBreak/>
+        <w:t xml:space="preserve">surface respiration, taking advantage of the diffusion of oxygen from the air (Miller et al., 2016). </w:t>
+      </w:r>
+      <w:r>
+        <w:t>This</w:t>
+      </w:r>
+      <w:r>
+        <w:t xml:space="preserve"> behavior is impossible in embryos </w:t>
+      </w:r>
+      <w:r>
+        <w:t>but</w:t>
+      </w:r>
+      <w:r>
+        <w:t xml:space="preserve"> has been observed in</w:t>
+      </w:r>
+      <w:r>
+        <w:t xml:space="preserve"> larvae </w:t>
+      </w:r>
+      <w:r>
+        <w:t>(Cross et al., 2019)</w:t>
+      </w:r>
+      <w:r>
+        <w:t xml:space="preserve">. Fishes also expend energy on faster ventilation and heartbeat to increase oxygen uptake when ambient DO is low </w:t>
+      </w:r>
+      <w:r>
+        <w:t>(Kramer, 1987; Maxime et al., 2000</w:t>
+      </w:r>
+      <w:r>
+        <w:t xml:space="preserve">), but these capabilities may be limited until development has progressed further. We therefore hypothesize that maintenance does not account for a substantial portion of the early life changes in growth, hatch timing, and survival. </w:t>
       </w:r>
     </w:p>
     <w:p>
@@ -1187,6 +1226,40 @@
         <w:ind w:firstLine="720"/>
       </w:pPr>
       <w:r>
+        <w:t xml:space="preserve">The conversion efficiency of assimilates </w:t>
+      </w:r>
+      <w:r>
+        <w:t>to structure</w:t>
+      </w:r>
+      <w:r>
+        <w:t xml:space="preserve"> controls growth and hatch timing because it is the fraction of assimilates that are converted into structure rather than burned on overhead costs of growth (Jager, 2018). When oxygen is low enough that anaerobic metabolism must be used, this reduces conversion efficiency so that less growth results from the same amount of yolk or food</w:t>
+      </w:r>
+      <w:r>
+        <w:t xml:space="preserve"> (Thomas et al., 2019)</w:t>
+      </w:r>
+      <w:r>
+        <w:t xml:space="preserve">. </w:t>
+      </w:r>
+      <w:r>
+        <w:t>We hypothesize that t</w:t>
+      </w:r>
+      <w:r>
+        <w:t xml:space="preserve">his </w:t>
+      </w:r>
+      <w:r>
+        <w:t>contributed</w:t>
+      </w:r>
+      <w:r>
+        <w:t xml:space="preserve"> to a smaller hatch size and slower growth post-hatch. </w:t>
+      </w:r>
+    </w:p>
+    <w:p>
+      <w:pPr>
+        <w:pStyle w:val="TS"/>
+        <w:spacing w:line="480" w:lineRule="auto"/>
+        <w:ind w:firstLine="720"/>
+      </w:pPr>
+      <w:r>
         <w:t xml:space="preserve">Assimilation is the transformation of food and oxygen into compounds that will go to structure, maintenance, or reproduction. Reduced food consumption is a primary mechanism by which the fish energy budget is thought to be impacted by hypoxia (Chabot and </w:t>
       </w:r>
       <w:proofErr w:type="spellStart"/>
@@ -1254,17 +1327,17 @@
         <w:t xml:space="preserve"> decreases under hypoxia, the</w:t>
       </w:r>
       <w:r>
-        <w:t xml:space="preserve"> resulting slower egg buffer depletion would delay hatching, extending individuals’ time in the stage with greater mortality and thus accounting for reduce</w:t>
+        <w:t xml:space="preserve"> resulting </w:t>
+      </w:r>
+      <w:r>
+        <w:lastRenderedPageBreak/>
+        <w:t>slower egg buffer depletion would delay hatching, extending individuals’ time in the stage with greater mortality and thus accounting for reduce</w:t>
       </w:r>
       <w:r>
         <w:t>d</w:t>
       </w:r>
       <w:r>
-        <w:t xml:space="preserve"> hatch survival under hypoxia. We therefore </w:t>
-      </w:r>
-      <w:r>
-        <w:lastRenderedPageBreak/>
-        <w:t xml:space="preserve">hypothesize that </w:t>
+        <w:t xml:space="preserve"> hatch survival under hypoxia. We therefore hypothesize that </w:t>
       </w:r>
       <w:r>
         <w:t xml:space="preserve">either </w:t>
@@ -1406,13 +1479,13 @@
         <w:t xml:space="preserve">, a simplified and widely applicable DEB model (Jager et al., 2013; Jager, 2018). </w:t>
       </w:r>
       <w:r>
-        <w:t>The full set of assumptions and equations can be found in Jager (2018). Briefly,</w:t>
-      </w:r>
-      <w:r>
-        <w:t xml:space="preserve"> </w:t>
-      </w:r>
-      <w:r>
-        <w:t xml:space="preserve">the </w:t>
+        <w:t xml:space="preserve">The full set of assumptions and equations can be found in Jager (2018). </w:t>
+      </w:r>
+      <w:r>
+        <w:t>T</w:t>
+      </w:r>
+      <w:r>
+        <w:t xml:space="preserve">he </w:t>
       </w:r>
       <w:r>
         <w:t>flux of food (</w:t>
@@ -1715,14 +1788,50 @@
         <w:spacing w:line="480" w:lineRule="auto"/>
       </w:pPr>
       <w:r>
-        <w:t>For embryos (</w:t>
-      </w:r>
-      <w:r>
-        <w:rPr>
-          <w:i/>
-          <w:iCs/>
-        </w:rPr>
-        <w:t>W</w:t>
+        <w:lastRenderedPageBreak/>
+        <w:t xml:space="preserve">For embryos and </w:t>
+      </w:r>
+      <w:r>
+        <w:t>for post-hatching fish fed</w:t>
+      </w:r>
+      <w:r>
+        <w:t xml:space="preserve"> </w:t>
+      </w:r>
+      <w:r>
+        <w:rPr>
+          <w:i/>
+          <w:iCs/>
+        </w:rPr>
+        <w:t>ad libitum</w:t>
+      </w:r>
+      <w:r>
+        <w:t>,</w:t>
+      </w:r>
+      <w:r>
+        <w:t xml:space="preserve"> </w:t>
+      </w:r>
+      <w:r>
+        <w:rPr>
+          <w:i/>
+          <w:iCs/>
+        </w:rPr>
+        <w:t>f</w:t>
+      </w:r>
+      <w:r>
+        <w:t xml:space="preserve"> </w:t>
+      </w:r>
+      <w:r>
+        <w:t xml:space="preserve">= 1. </w:t>
+      </w:r>
+      <w:r>
+        <w:t>The differential equation for change in egg buffer over time is –</w:t>
+      </w:r>
+      <w:r>
+        <w:rPr>
+          <w:i/>
+          <w:iCs/>
+        </w:rPr>
+        <w:t>J</w:t>
       </w:r>
       <w:r>
         <w:rPr>
@@ -1730,43 +1839,19 @@
           <w:iCs/>
           <w:vertAlign w:val="subscript"/>
         </w:rPr>
-        <w:t>B</w:t>
-      </w:r>
-      <w:r>
-        <w:rPr>
-          <w:i/>
-          <w:iCs/>
-        </w:rPr>
-        <w:t xml:space="preserve"> </w:t>
-      </w:r>
-      <w:r>
-        <w:t xml:space="preserve">&gt; 0) and under </w:t>
-      </w:r>
-      <w:r>
-        <w:rPr>
-          <w:i/>
-          <w:iCs/>
-        </w:rPr>
-        <w:t>ad libitum</w:t>
-      </w:r>
-      <w:r>
-        <w:t xml:space="preserve"> feeding </w:t>
-      </w:r>
-      <w:r>
-        <w:rPr>
-          <w:i/>
-          <w:iCs/>
-        </w:rPr>
-        <w:t>f</w:t>
-      </w:r>
-      <w:r>
-        <w:t xml:space="preserve"> </w:t>
-      </w:r>
-      <w:r>
-        <w:t xml:space="preserve">= 1. </w:t>
-      </w:r>
-      <w:r>
-        <w:t>The differential equation for change in egg buffer over time is –</w:t>
+        <w:t>A</w:t>
+      </w:r>
+      <w:r>
+        <w:t xml:space="preserve">. </w:t>
+      </w:r>
+      <w:r>
+        <w:t>Within the somatic branch,</w:t>
+      </w:r>
+      <w:r>
+        <w:t xml:space="preserve"> which does not change with life stage,</w:t>
+      </w:r>
+      <w:r>
+        <w:t xml:space="preserve"> a flux to maintenance (</w:t>
       </w:r>
       <w:r>
         <w:rPr>
@@ -1781,19 +1866,10 @@
           <w:iCs/>
           <w:vertAlign w:val="subscript"/>
         </w:rPr>
-        <w:t>A</w:t>
-      </w:r>
-      <w:r>
-        <w:t xml:space="preserve">. </w:t>
-      </w:r>
-      <w:r>
-        <w:t>Within the somatic branch,</w:t>
-      </w:r>
-      <w:r>
-        <w:t xml:space="preserve"> which does not change with life stage,</w:t>
-      </w:r>
-      <w:r>
-        <w:t xml:space="preserve"> a flux to maintenance (</w:t>
+        <w:t>M</w:t>
+      </w:r>
+      <w:r>
+        <w:t>) is prioritized while the remainder goes to the flux for structure (</w:t>
       </w:r>
       <w:r>
         <w:rPr>
@@ -1808,35 +1884,13 @@
           <w:iCs/>
           <w:vertAlign w:val="subscript"/>
         </w:rPr>
-        <w:t>M</w:t>
-      </w:r>
-      <w:r>
-        <w:t>) is prioritized while the remainder goes to the flux for structure (</w:t>
-      </w:r>
-      <w:r>
-        <w:rPr>
-          <w:i/>
-          <w:iCs/>
-        </w:rPr>
-        <w:t>J</w:t>
-      </w:r>
-      <w:r>
-        <w:rPr>
-          <w:i/>
-          <w:iCs/>
-          <w:vertAlign w:val="subscript"/>
-        </w:rPr>
         <w:t>V</w:t>
       </w:r>
       <w:r>
         <w:t>)</w:t>
       </w:r>
       <w:r>
-        <w:t xml:space="preserve"> with </w:t>
-      </w:r>
-      <w:r>
-        <w:lastRenderedPageBreak/>
-        <w:t xml:space="preserve">a conversion efficiency </w:t>
+        <w:t xml:space="preserve"> with a conversion efficiency </w:t>
       </w:r>
       <w:proofErr w:type="spellStart"/>
       <w:r>
@@ -2184,7 +2238,15 @@
         <w:t xml:space="preserve">he </w:t>
       </w:r>
       <w:r>
-        <w:t>non-somatic fraction of assimilates is spent on maturation, or increasing complexity through gonad development. O</w:t>
+        <w:t xml:space="preserve">non-somatic fraction of assimilates is spent on </w:t>
+      </w:r>
+      <w:proofErr w:type="gramStart"/>
+      <w:r>
+        <w:t>maturation, or</w:t>
+      </w:r>
+      <w:proofErr w:type="gramEnd"/>
+      <w:r>
+        <w:t xml:space="preserve"> increasing complexity through gonad development. O</w:t>
       </w:r>
       <w:r>
         <w:t xml:space="preserve">nce the </w:t>
@@ -2836,6 +2898,12 @@
         <w:rPr>
           <w:rFonts w:eastAsiaTheme="minorEastAsia"/>
         </w:rPr>
+        <w:t xml:space="preserve"> in</w:t>
+      </w:r>
+      <w:r>
+        <w:rPr>
+          <w:rFonts w:eastAsiaTheme="minorEastAsia"/>
+        </w:rPr>
         <w:t xml:space="preserve"> total length, we calculated a shape correction coefficient (</w:t>
       </w:r>
       <w:proofErr w:type="spellStart"/>
@@ -2899,6 +2967,7 @@
         </w:rPr>
       </w:pPr>
       <w:r>
+        <w:lastRenderedPageBreak/>
         <w:t xml:space="preserve">To </w:t>
       </w:r>
       <w:r>
@@ -2928,17 +2997,27 @@
         <w:rPr>
           <w:rFonts w:cs="Times New Roman"/>
         </w:rPr>
-        <w:t xml:space="preserve">In addition to allowing an alternative outcome to hatching, this allowed us to examine survival as a consequence of hypoxia effects on the energy budget. </w:t>
+        <w:t xml:space="preserve">In addition to allowing an alternative outcome to hatching, this allowed us to examine survival </w:t>
+      </w:r>
+      <w:proofErr w:type="gramStart"/>
+      <w:r>
+        <w:rPr>
+          <w:rFonts w:cs="Times New Roman"/>
+        </w:rPr>
+        <w:t>as a consequence of</w:t>
+      </w:r>
+      <w:proofErr w:type="gramEnd"/>
+      <w:r>
+        <w:rPr>
+          <w:rFonts w:cs="Times New Roman"/>
+        </w:rPr>
+        <w:t xml:space="preserve"> hypoxia effects on the energy budget. </w:t>
       </w:r>
       <w:r>
         <w:t xml:space="preserve">We fitted </w:t>
       </w:r>
       <w:r>
-        <w:t xml:space="preserve">mortality </w:t>
-      </w:r>
-      <w:r>
-        <w:lastRenderedPageBreak/>
-        <w:t xml:space="preserve">parameters </w:t>
+        <w:t xml:space="preserve">mortality parameters </w:t>
       </w:r>
       <w:r>
         <w:t>for embryos and post-hatch fish (</w:t>
@@ -3378,7 +3457,11 @@
       </w:r>
       <w:proofErr w:type="spellEnd"/>
       <w:r>
-        <w:t xml:space="preserve"> well-suited for animals with a small ultimate body size because reserve plays a smaller role in such species under DEB theory (Nisbet et al., 2000), but </w:t>
+        <w:t xml:space="preserve"> well-suited for animals with a small ultimate body size because reserve plays a smaller role in such species </w:t>
+      </w:r>
+      <w:r>
+        <w:lastRenderedPageBreak/>
+        <w:t xml:space="preserve">under DEB theory (Nisbet et al., 2000), but </w:t>
       </w:r>
       <w:proofErr w:type="spellStart"/>
       <w:r>
@@ -3386,7 +3469,15 @@
       </w:r>
       <w:proofErr w:type="spellEnd"/>
       <w:r>
-        <w:t xml:space="preserve"> has been successfully applied to larger animals as well (e.g. </w:t>
+        <w:t xml:space="preserve"> has been successfully applied to larger animals as well (</w:t>
+      </w:r>
+      <w:proofErr w:type="gramStart"/>
+      <w:r>
+        <w:t>e.g.</w:t>
+      </w:r>
+      <w:proofErr w:type="gramEnd"/>
+      <w:r>
+        <w:t xml:space="preserve"> </w:t>
       </w:r>
       <w:proofErr w:type="spellStart"/>
       <w:r>
@@ -3412,7 +3503,6 @@
         <w:rPr>
           <w:noProof/>
         </w:rPr>
-        <w:lastRenderedPageBreak/>
         <w:drawing>
           <wp:inline distT="0" distB="0" distL="0" distR="0" wp14:anchorId="740E3B5F" wp14:editId="25232E76">
             <wp:extent cx="6195794" cy="2369820"/>
@@ -3651,7 +3741,11 @@
       </w:r>
       <w:proofErr w:type="spellEnd"/>
       <w:r>
-        <w:t>-Mead simplex search to optimize the parameters for a set of ordinary differential equations (ODEs) by minimizing negative log-likelihood</w:t>
+        <w:t xml:space="preserve">-Mead simplex search to optimize the parameters for a set of ordinary </w:t>
+      </w:r>
+      <w:r>
+        <w:lastRenderedPageBreak/>
+        <w:t>differential equations by minimizing negative log-likelihood</w:t>
       </w:r>
       <w:r>
         <w:t xml:space="preserve"> (NLL)</w:t>
@@ -3681,11 +3775,19 @@
       </w:r>
       <w:proofErr w:type="spellEnd"/>
       <w:r>
-        <w:t xml:space="preserve"> equations and the </w:t>
-      </w:r>
-      <w:r>
-        <w:lastRenderedPageBreak/>
-        <w:t xml:space="preserve">ODEs derived from them. The ODEs give the predicted data for each type of observed data (length, egg production, egg buffer mass, and survival over time) the difference between which is used to calculate </w:t>
+        <w:t xml:space="preserve"> equations and the</w:t>
+      </w:r>
+      <w:r>
+        <w:t xml:space="preserve"> equation</w:t>
+      </w:r>
+      <w:r>
+        <w:t xml:space="preserve">s derived from them. The </w:t>
+      </w:r>
+      <w:r>
+        <w:t>differential equation</w:t>
+      </w:r>
+      <w:r>
+        <w:t xml:space="preserve">s give the predicted data for each type of observed data (length, egg production, egg buffer mass, and survival over time) the difference between which is used to calculate </w:t>
       </w:r>
       <w:r>
         <w:t>NLL</w:t>
@@ -3977,7 +4079,6 @@
                 <w:b/>
                 <w:bCs/>
               </w:rPr>
-              <w:lastRenderedPageBreak/>
               <w:t>Parameter</w:t>
             </w:r>
           </w:p>
@@ -5047,6 +5148,7 @@
         <w:rPr>
           <w:noProof/>
         </w:rPr>
+        <w:lastRenderedPageBreak/>
         <w:drawing>
           <wp:inline distT="0" distB="0" distL="0" distR="0" wp14:anchorId="7EDF7C81" wp14:editId="5EB85659">
             <wp:extent cx="5951220" cy="4651237"/>
@@ -5107,7 +5209,6 @@
           <w:b/>
           <w:bCs/>
         </w:rPr>
-        <w:lastRenderedPageBreak/>
         <w:t xml:space="preserve">Figure 2. </w:t>
       </w:r>
       <w:r>
@@ -5356,7 +5457,11 @@
         <w:t>the rate of decrease</w:t>
       </w:r>
       <w:r>
-        <w:t xml:space="preserve"> in larval dry weight over a period of starvation</w:t>
+        <w:t xml:space="preserve"> in larval dry weight over a </w:t>
+      </w:r>
+      <w:r>
+        <w:lastRenderedPageBreak/>
+        <w:t>period of starvation</w:t>
       </w:r>
       <w:r>
         <w:t xml:space="preserve"> </w:t>
@@ -5435,7 +5540,7 @@
         <w:t xml:space="preserve"> </w:t>
       </w:r>
       <w:r>
-        <w:t xml:space="preserve">datasets came from experiments in which fish were fed </w:t>
+        <w:t xml:space="preserve">experiments used in this study fed fish </w:t>
       </w:r>
       <w:r>
         <w:rPr>
@@ -5445,7 +5550,7 @@
         <w:t>ad libitum</w:t>
       </w:r>
       <w:r>
-        <w:t xml:space="preserve"> so </w:t>
+        <w:t xml:space="preserve"> in all treatment levels, so </w:t>
       </w:r>
       <w:r>
         <w:rPr>
@@ -5539,11 +5644,15 @@
         <w:t>2</w:t>
       </w:r>
       <w:r>
-        <w:t xml:space="preserve"> levels but the control conditions were static, so we used total length data from these treatments for the base model as well (Cross et al., 2019). We sourced additional length data for the base </w:t>
-      </w:r>
-      <w:r>
-        <w:lastRenderedPageBreak/>
-        <w:t xml:space="preserve">model from control levels of experiments that exposed </w:t>
+        <w:t xml:space="preserve"> </w:t>
+      </w:r>
+      <w:proofErr w:type="gramStart"/>
+      <w:r>
+        <w:t>levels</w:t>
+      </w:r>
+      <w:proofErr w:type="gramEnd"/>
+      <w:r>
+        <w:t xml:space="preserve"> but the control conditions were static, so we used total length data from these treatments for the base model as well (Cross et al., 2019). We sourced additional length data for the base model from control levels of experiments that exposed </w:t>
       </w:r>
       <w:r>
         <w:rPr>
@@ -5618,7 +5727,15 @@
         <w:t xml:space="preserve"> treatments and strip-spawned once they reached reproductive maturity. Data for</w:t>
       </w:r>
       <w:r>
-        <w:t xml:space="preserve"> the state variables on egg buffer mass (i.e. </w:t>
+        <w:t xml:space="preserve"> the state variables on egg buffer mass (</w:t>
+      </w:r>
+      <w:proofErr w:type="gramStart"/>
+      <w:r>
+        <w:t>i.e.</w:t>
+      </w:r>
+      <w:proofErr w:type="gramEnd"/>
+      <w:r>
+        <w:t xml:space="preserve"> </w:t>
       </w:r>
       <w:r>
         <w:t xml:space="preserve">time to hatching </w:t>
@@ -5671,7 +5788,11 @@
         <w:t>groups</w:t>
       </w:r>
       <w:r>
-        <w:t xml:space="preserve"> of a study on the effects of temperature and CO</w:t>
+        <w:t xml:space="preserve"> of a </w:t>
+      </w:r>
+      <w:r>
+        <w:lastRenderedPageBreak/>
+        <w:t>study on the effects of temperature and CO</w:t>
       </w:r>
       <w:r>
         <w:rPr>
@@ -6650,7 +6771,11 @@
         <w:t xml:space="preserve"> that influences correction factor shape</w:t>
       </w:r>
       <w:r>
-        <w:t xml:space="preserve">. We only used early life data to fit the hypoxia-altered parameters because we did not have </w:t>
+        <w:t xml:space="preserve">. We only </w:t>
+      </w:r>
+      <w:r>
+        <w:lastRenderedPageBreak/>
+        <w:t xml:space="preserve">used early life data to fit the hypoxia-altered parameters because we did not have </w:t>
       </w:r>
       <w:r>
         <w:t xml:space="preserve">late-life </w:t>
@@ -7060,14 +7185,7 @@
         <w:rPr>
           <w:rFonts w:eastAsiaTheme="minorEastAsia"/>
         </w:rPr>
-        <w:t xml:space="preserve"> gives a more constant </w:t>
-      </w:r>
-      <w:r>
-        <w:rPr>
-          <w:rFonts w:eastAsiaTheme="minorEastAsia"/>
-        </w:rPr>
-        <w:lastRenderedPageBreak/>
-        <w:t xml:space="preserve">decline in </w:t>
+        <w:t xml:space="preserve"> gives a more constant decline in </w:t>
       </w:r>
       <w:r>
         <w:rPr>
@@ -7201,7 +7319,33 @@
         <w:rPr>
           <w:rFonts w:eastAsiaTheme="minorEastAsia"/>
         </w:rPr>
-        <w:t>, which is the critical oxygen level below which embryonic routine metabolism becomes highly oxygen-dependent (Schwemmer, unpublished data).</w:t>
+        <w:t xml:space="preserve">, which is the critical oxygen level below which embryonic routine metabolism </w:t>
+      </w:r>
+      <w:proofErr w:type="gramStart"/>
+      <w:r>
+        <w:rPr>
+          <w:rFonts w:eastAsiaTheme="minorEastAsia"/>
+        </w:rPr>
+        <w:t>becomes highly</w:t>
+      </w:r>
+      <w:proofErr w:type="gramEnd"/>
+      <w:r>
+        <w:rPr>
+          <w:rFonts w:eastAsiaTheme="minorEastAsia"/>
+        </w:rPr>
+        <w:t xml:space="preserve"> oxygen-dependent (</w:t>
+      </w:r>
+      <w:r>
+        <w:rPr>
+          <w:rFonts w:eastAsiaTheme="minorEastAsia"/>
+        </w:rPr>
+        <w:t>Chapter 2</w:t>
+      </w:r>
+      <w:r>
+        <w:rPr>
+          <w:rFonts w:eastAsiaTheme="minorEastAsia"/>
+        </w:rPr>
+        <w:t>).</w:t>
       </w:r>
       <w:r>
         <w:rPr>
@@ -7554,6 +7698,7 @@
         <w:rPr>
           <w:rFonts w:eastAsiaTheme="minorEastAsia"/>
         </w:rPr>
+        <w:lastRenderedPageBreak/>
         <w:t xml:space="preserve">where </w:t>
       </w:r>
       <w:r>
@@ -7600,7 +7745,19 @@
         <w:rPr>
           <w:rFonts w:eastAsiaTheme="minorEastAsia"/>
         </w:rPr>
-        <w:t xml:space="preserve"> = 10 because the value doesn’t affect the shape of the curve below the limit and only very low </w:t>
+        <w:t xml:space="preserve"> = 10 because the value does</w:t>
+      </w:r>
+      <w:r>
+        <w:rPr>
+          <w:rFonts w:eastAsiaTheme="minorEastAsia"/>
+        </w:rPr>
+        <w:t xml:space="preserve"> no</w:t>
+      </w:r>
+      <w:r>
+        <w:rPr>
+          <w:rFonts w:eastAsiaTheme="minorEastAsia"/>
+        </w:rPr>
+        <w:t xml:space="preserve">t affect the shape of the curve below the limit and only very low </w:t>
       </w:r>
       <w:r>
         <w:rPr>
@@ -7926,6 +8083,12 @@
         <w:rPr>
           <w:rFonts w:eastAsiaTheme="minorEastAsia"/>
         </w:rPr>
+        <w:t xml:space="preserve"> (growth, egg buffer mass, and survival)</w:t>
+      </w:r>
+      <w:r>
+        <w:rPr>
+          <w:rFonts w:eastAsiaTheme="minorEastAsia"/>
+        </w:rPr>
         <w:t xml:space="preserve">. For example, </w:t>
       </w:r>
       <w:proofErr w:type="spellStart"/>
@@ -8013,237 +8176,237 @@
         <w:rPr>
           <w:rFonts w:eastAsiaTheme="minorEastAsia"/>
         </w:rPr>
-        <w:t xml:space="preserve"> to it changes the survival state variable, but it does not change </w:t>
-      </w:r>
-      <w:r>
-        <w:rPr>
-          <w:rFonts w:eastAsiaTheme="minorEastAsia"/>
+        <w:t xml:space="preserve"> to it changes the survival state variable, but it does not change total length or egg buffer mass over time so a model with a correction factor for </w:t>
+      </w:r>
+      <w:proofErr w:type="spellStart"/>
+      <w:r>
+        <w:rPr>
+          <w:rFonts w:eastAsiaTheme="minorEastAsia" w:cs="Times New Roman"/>
+          <w:i/>
+          <w:iCs/>
+        </w:rPr>
+        <w:t>μ</w:t>
+      </w:r>
+      <w:r>
+        <w:rPr>
+          <w:rFonts w:eastAsiaTheme="minorEastAsia"/>
+          <w:i/>
+          <w:iCs/>
+          <w:vertAlign w:val="subscript"/>
+        </w:rPr>
+        <w:t>emb</w:t>
+      </w:r>
+      <w:proofErr w:type="spellEnd"/>
+      <w:r>
+        <w:rPr>
+          <w:rFonts w:eastAsiaTheme="minorEastAsia"/>
+        </w:rPr>
+        <w:t xml:space="preserve"> alone does not meet criterion 2.</w:t>
+      </w:r>
+      <w:r>
+        <w:rPr>
+          <w:rFonts w:eastAsiaTheme="minorEastAsia"/>
+        </w:rPr>
+        <w:t xml:space="preserve"> </w:t>
+      </w:r>
+      <w:r>
+        <w:rPr>
+          <w:rFonts w:eastAsiaTheme="minorEastAsia"/>
+        </w:rPr>
+        <w:t>Once we narrowed down the list of candidate parameters that met criterion 1 (summarized in Table 3</w:t>
+      </w:r>
+      <w:r>
+        <w:rPr>
+          <w:rFonts w:eastAsiaTheme="minorEastAsia"/>
+        </w:rPr>
+        <w:t xml:space="preserve"> with examples in Figure </w:t>
+      </w:r>
+      <w:r>
+        <w:rPr>
+          <w:rFonts w:eastAsiaTheme="minorEastAsia"/>
+        </w:rPr>
+        <w:t>4</w:t>
+      </w:r>
+      <w:r>
+        <w:rPr>
+          <w:rFonts w:eastAsiaTheme="minorEastAsia"/>
+        </w:rPr>
+        <w:t xml:space="preserve">) we estimated </w:t>
+      </w:r>
+      <w:r>
+        <w:rPr>
+          <w:rFonts w:eastAsiaTheme="minorEastAsia"/>
+          <w:i/>
+          <w:iCs/>
+        </w:rPr>
+        <w:t>K</w:t>
+      </w:r>
+      <w:r>
+        <w:rPr>
+          <w:rFonts w:eastAsiaTheme="minorEastAsia"/>
+        </w:rPr>
+        <w:t xml:space="preserve"> and calculated AIC with a correction factor applied to each individual parameter and every combination of two, three, or four parameters. </w:t>
+      </w:r>
+      <w:bookmarkStart w:id="4" w:name="_Hlk130473177"/>
+      <w:r>
+        <w:rPr>
+          <w:rFonts w:eastAsiaTheme="minorEastAsia"/>
+        </w:rPr>
+        <w:t xml:space="preserve">We did not apply the correction factor to </w:t>
+      </w:r>
+      <w:proofErr w:type="spellStart"/>
+      <w:r>
+        <w:rPr>
+          <w:rFonts w:eastAsiaTheme="minorEastAsia"/>
+          <w:i/>
+          <w:iCs/>
+        </w:rPr>
+        <w:t>J</w:t>
+      </w:r>
+      <w:r>
+        <w:rPr>
+          <w:rFonts w:eastAsiaTheme="minorEastAsia"/>
+          <w:i/>
+          <w:iCs/>
+          <w:vertAlign w:val="superscript"/>
+        </w:rPr>
+        <w:t>a</w:t>
+      </w:r>
+      <w:r>
+        <w:rPr>
+          <w:rFonts w:eastAsiaTheme="minorEastAsia"/>
+          <w:i/>
+          <w:iCs/>
+          <w:vertAlign w:val="subscript"/>
+        </w:rPr>
+        <w:t>Am</w:t>
+      </w:r>
+      <w:proofErr w:type="spellEnd"/>
+      <w:r>
+        <w:rPr>
+          <w:rFonts w:eastAsiaTheme="minorEastAsia"/>
+        </w:rPr>
+        <w:t xml:space="preserve"> and </w:t>
+      </w:r>
+      <w:proofErr w:type="spellStart"/>
+      <w:r>
+        <w:rPr>
+          <w:rFonts w:eastAsiaTheme="minorEastAsia"/>
+          <w:i/>
+          <w:iCs/>
+        </w:rPr>
+        <w:t>y</w:t>
+      </w:r>
+      <w:r>
+        <w:rPr>
+          <w:rFonts w:eastAsiaTheme="minorEastAsia"/>
+          <w:i/>
+          <w:iCs/>
+          <w:vertAlign w:val="subscript"/>
+        </w:rPr>
+        <w:t>VA</w:t>
+      </w:r>
+      <w:proofErr w:type="spellEnd"/>
+      <w:r>
+        <w:rPr>
+          <w:rFonts w:eastAsiaTheme="minorEastAsia"/>
+        </w:rPr>
+        <w:t xml:space="preserve"> simultaneously because they are multiplied </w:t>
+      </w:r>
+      <w:r>
+        <w:rPr>
+          <w:rFonts w:eastAsiaTheme="minorEastAsia"/>
+        </w:rPr>
+        <w:t xml:space="preserve">together </w:t>
+      </w:r>
+      <w:r>
+        <w:rPr>
+          <w:rFonts w:eastAsiaTheme="minorEastAsia"/>
+        </w:rPr>
+        <w:t xml:space="preserve">to obtain </w:t>
+      </w:r>
+      <w:r>
+        <w:rPr>
+          <w:rFonts w:eastAsiaTheme="minorEastAsia"/>
+          <w:i/>
+          <w:iCs/>
+        </w:rPr>
+        <w:t>J</w:t>
+      </w:r>
+      <w:r>
+        <w:rPr>
+          <w:rFonts w:eastAsiaTheme="minorEastAsia"/>
+          <w:i/>
+          <w:iCs/>
+          <w:vertAlign w:val="subscript"/>
+        </w:rPr>
+        <w:t>V</w:t>
+      </w:r>
+      <w:r>
+        <w:rPr>
+          <w:rFonts w:eastAsiaTheme="minorEastAsia"/>
+        </w:rPr>
+        <w:t xml:space="preserve"> and </w:t>
+      </w:r>
+      <w:r>
+        <w:rPr>
+          <w:rFonts w:eastAsiaTheme="minorEastAsia"/>
+        </w:rPr>
+        <w:t xml:space="preserve">their individual contributions to </w:t>
+      </w:r>
+      <w:r>
+        <w:rPr>
+          <w:rFonts w:eastAsiaTheme="minorEastAsia"/>
+        </w:rPr>
+        <w:t xml:space="preserve">the growth and egg buffer depletion </w:t>
+      </w:r>
+      <w:proofErr w:type="spellStart"/>
+      <w:r>
+        <w:rPr>
+          <w:rFonts w:eastAsiaTheme="minorEastAsia"/>
+        </w:rPr>
+        <w:t>can not</w:t>
+      </w:r>
+      <w:proofErr w:type="spellEnd"/>
+      <w:r>
+        <w:rPr>
+          <w:rFonts w:eastAsiaTheme="minorEastAsia"/>
+        </w:rPr>
+        <w:t xml:space="preserve"> be fully separated</w:t>
+      </w:r>
+      <w:r>
+        <w:rPr>
+          <w:rFonts w:eastAsiaTheme="minorEastAsia"/>
+        </w:rPr>
+        <w:t xml:space="preserve">. </w:t>
+      </w:r>
+      <w:bookmarkEnd w:id="4"/>
+      <w:r>
+        <w:rPr>
+          <w:rFonts w:eastAsiaTheme="minorEastAsia"/>
+        </w:rPr>
+        <w:t xml:space="preserve">Although </w:t>
+      </w:r>
+      <w:r>
+        <w:rPr>
+          <w:rFonts w:cs="Times New Roman"/>
+          <w:i/>
+          <w:iCs/>
+        </w:rPr>
+        <w:t>κ</w:t>
+      </w:r>
+      <w:r>
+        <w:rPr>
+          <w:rFonts w:cs="Times New Roman"/>
+        </w:rPr>
+        <w:t xml:space="preserve"> met criterion 1, we did not include it as a candidate because we lacked the reproductive data needed to model any potential changes in relative energy allocation under </w:t>
+      </w:r>
+      <w:r>
+        <w:rPr>
+          <w:rFonts w:cs="Times New Roman"/>
         </w:rPr>
         <w:lastRenderedPageBreak/>
-        <w:t xml:space="preserve">total length or egg buffer mass over time so a model with a correction factor for </w:t>
-      </w:r>
-      <w:proofErr w:type="spellStart"/>
-      <w:r>
-        <w:rPr>
-          <w:rFonts w:eastAsiaTheme="minorEastAsia" w:cs="Times New Roman"/>
-          <w:i/>
-          <w:iCs/>
-        </w:rPr>
-        <w:t>μ</w:t>
-      </w:r>
-      <w:r>
-        <w:rPr>
-          <w:rFonts w:eastAsiaTheme="minorEastAsia"/>
-          <w:i/>
-          <w:iCs/>
-          <w:vertAlign w:val="subscript"/>
-        </w:rPr>
-        <w:t>emb</w:t>
-      </w:r>
-      <w:proofErr w:type="spellEnd"/>
-      <w:r>
-        <w:rPr>
-          <w:rFonts w:eastAsiaTheme="minorEastAsia"/>
-        </w:rPr>
-        <w:t xml:space="preserve"> alone does not meet criterion 2.</w:t>
-      </w:r>
-      <w:r>
-        <w:rPr>
-          <w:rFonts w:eastAsiaTheme="minorEastAsia"/>
-        </w:rPr>
-        <w:t xml:space="preserve"> </w:t>
-      </w:r>
-      <w:r>
-        <w:rPr>
-          <w:rFonts w:eastAsiaTheme="minorEastAsia"/>
-        </w:rPr>
-        <w:t>Once we narrowed down the list of candidate parameters that met criterion 1 (summarized in Table 3</w:t>
-      </w:r>
-      <w:r>
-        <w:rPr>
-          <w:rFonts w:eastAsiaTheme="minorEastAsia"/>
-        </w:rPr>
-        <w:t xml:space="preserve"> with examples in Figure </w:t>
-      </w:r>
-      <w:r>
-        <w:rPr>
-          <w:rFonts w:eastAsiaTheme="minorEastAsia"/>
-        </w:rPr>
-        <w:t>4</w:t>
-      </w:r>
-      <w:r>
-        <w:rPr>
-          <w:rFonts w:eastAsiaTheme="minorEastAsia"/>
-        </w:rPr>
-        <w:t xml:space="preserve">) we estimated </w:t>
-      </w:r>
-      <w:r>
-        <w:rPr>
-          <w:rFonts w:eastAsiaTheme="minorEastAsia"/>
-          <w:i/>
-          <w:iCs/>
-        </w:rPr>
-        <w:t>K</w:t>
-      </w:r>
-      <w:r>
-        <w:rPr>
-          <w:rFonts w:eastAsiaTheme="minorEastAsia"/>
-        </w:rPr>
-        <w:t xml:space="preserve"> and calculated AIC with a correction factor applied to each individual parameter and every combination of two, three, or four parameters. </w:t>
-      </w:r>
-      <w:bookmarkStart w:id="4" w:name="_Hlk130473177"/>
-      <w:r>
-        <w:rPr>
-          <w:rFonts w:eastAsiaTheme="minorEastAsia"/>
-        </w:rPr>
-        <w:t xml:space="preserve">We did not apply the correction factor to </w:t>
-      </w:r>
-      <w:proofErr w:type="spellStart"/>
-      <w:r>
-        <w:rPr>
-          <w:rFonts w:eastAsiaTheme="minorEastAsia"/>
-          <w:i/>
-          <w:iCs/>
-        </w:rPr>
-        <w:t>J</w:t>
-      </w:r>
-      <w:r>
-        <w:rPr>
-          <w:rFonts w:eastAsiaTheme="minorEastAsia"/>
-          <w:i/>
-          <w:iCs/>
-          <w:vertAlign w:val="superscript"/>
-        </w:rPr>
-        <w:t>a</w:t>
-      </w:r>
-      <w:r>
-        <w:rPr>
-          <w:rFonts w:eastAsiaTheme="minorEastAsia"/>
-          <w:i/>
-          <w:iCs/>
-          <w:vertAlign w:val="subscript"/>
-        </w:rPr>
-        <w:t>Am</w:t>
-      </w:r>
-      <w:proofErr w:type="spellEnd"/>
-      <w:r>
-        <w:rPr>
-          <w:rFonts w:eastAsiaTheme="minorEastAsia"/>
-        </w:rPr>
-        <w:t xml:space="preserve"> and </w:t>
-      </w:r>
-      <w:proofErr w:type="spellStart"/>
-      <w:r>
-        <w:rPr>
-          <w:rFonts w:eastAsiaTheme="minorEastAsia"/>
-          <w:i/>
-          <w:iCs/>
-        </w:rPr>
-        <w:t>y</w:t>
-      </w:r>
-      <w:r>
-        <w:rPr>
-          <w:rFonts w:eastAsiaTheme="minorEastAsia"/>
-          <w:i/>
-          <w:iCs/>
-          <w:vertAlign w:val="subscript"/>
-        </w:rPr>
-        <w:t>VA</w:t>
-      </w:r>
-      <w:proofErr w:type="spellEnd"/>
-      <w:r>
-        <w:rPr>
-          <w:rFonts w:eastAsiaTheme="minorEastAsia"/>
-        </w:rPr>
-        <w:t xml:space="preserve"> simultaneously because they are multiplied </w:t>
-      </w:r>
-      <w:r>
-        <w:rPr>
-          <w:rFonts w:eastAsiaTheme="minorEastAsia"/>
-        </w:rPr>
-        <w:t xml:space="preserve">together </w:t>
-      </w:r>
-      <w:r>
-        <w:rPr>
-          <w:rFonts w:eastAsiaTheme="minorEastAsia"/>
-        </w:rPr>
-        <w:t xml:space="preserve">to obtain </w:t>
-      </w:r>
-      <w:r>
-        <w:rPr>
-          <w:rFonts w:eastAsiaTheme="minorEastAsia"/>
-          <w:i/>
-          <w:iCs/>
-        </w:rPr>
-        <w:t>J</w:t>
-      </w:r>
-      <w:r>
-        <w:rPr>
-          <w:rFonts w:eastAsiaTheme="minorEastAsia"/>
-          <w:i/>
-          <w:iCs/>
-          <w:vertAlign w:val="subscript"/>
-        </w:rPr>
-        <w:t>V</w:t>
-      </w:r>
-      <w:r>
-        <w:rPr>
-          <w:rFonts w:eastAsiaTheme="minorEastAsia"/>
-        </w:rPr>
-        <w:t xml:space="preserve"> and </w:t>
-      </w:r>
-      <w:r>
-        <w:rPr>
-          <w:rFonts w:eastAsiaTheme="minorEastAsia"/>
-        </w:rPr>
-        <w:t xml:space="preserve">their individual contributions to </w:t>
-      </w:r>
-      <w:r>
-        <w:rPr>
-          <w:rFonts w:eastAsiaTheme="minorEastAsia"/>
-        </w:rPr>
-        <w:t xml:space="preserve">the growth and egg buffer depletion </w:t>
-      </w:r>
-      <w:proofErr w:type="spellStart"/>
-      <w:r>
-        <w:rPr>
-          <w:rFonts w:eastAsiaTheme="minorEastAsia"/>
-        </w:rPr>
-        <w:t>can not</w:t>
-      </w:r>
-      <w:proofErr w:type="spellEnd"/>
-      <w:r>
-        <w:rPr>
-          <w:rFonts w:eastAsiaTheme="minorEastAsia"/>
-        </w:rPr>
-        <w:t xml:space="preserve"> be fully separated</w:t>
-      </w:r>
-      <w:r>
-        <w:rPr>
-          <w:rFonts w:eastAsiaTheme="minorEastAsia"/>
-        </w:rPr>
-        <w:t xml:space="preserve">. </w:t>
-      </w:r>
-      <w:bookmarkEnd w:id="4"/>
-      <w:r>
-        <w:rPr>
-          <w:rFonts w:eastAsiaTheme="minorEastAsia"/>
-        </w:rPr>
-        <w:t xml:space="preserve">Although </w:t>
-      </w:r>
-      <w:r>
-        <w:rPr>
-          <w:rFonts w:cs="Times New Roman"/>
-          <w:i/>
-          <w:iCs/>
-        </w:rPr>
-        <w:t>κ</w:t>
-      </w:r>
-      <w:r>
-        <w:rPr>
-          <w:rFonts w:cs="Times New Roman"/>
-        </w:rPr>
-        <w:t xml:space="preserve"> met criterion 1, we did not include it as a candidate because we lacked the reproductive data needed to model any potential changes in relative energy allocation under hypoxia. </w:t>
+        <w:t xml:space="preserve">hypoxia. </w:t>
       </w:r>
       <w:r>
         <w:rPr>
@@ -8374,7 +8537,6 @@
           <w:rFonts w:eastAsiaTheme="minorEastAsia"/>
           <w:noProof/>
         </w:rPr>
-        <w:lastRenderedPageBreak/>
         <w:drawing>
           <wp:inline distT="0" distB="0" distL="0" distR="0" wp14:anchorId="1D6D3E8C" wp14:editId="46E4E7F1">
             <wp:extent cx="5472545" cy="3861409"/>
@@ -8439,35 +8601,13 @@
           <w:b/>
           <w:bCs/>
         </w:rPr>
-        <w:t xml:space="preserve">Figure </w:t>
-      </w:r>
-      <w:r>
-        <w:rPr>
-          <w:rFonts w:eastAsiaTheme="minorEastAsia"/>
-          <w:b/>
-          <w:bCs/>
-        </w:rPr>
-        <w:t>3</w:t>
-      </w:r>
-      <w:r>
-        <w:rPr>
-          <w:rFonts w:eastAsiaTheme="minorEastAsia"/>
-          <w:b/>
-          <w:bCs/>
-        </w:rPr>
-        <w:t xml:space="preserve">. </w:t>
-      </w:r>
-      <w:r>
-        <w:rPr>
-          <w:rFonts w:eastAsiaTheme="minorEastAsia"/>
-        </w:rPr>
-        <w:t xml:space="preserve">The </w:t>
-      </w:r>
-      <w:r>
-        <w:rPr>
-          <w:rFonts w:eastAsiaTheme="minorEastAsia"/>
-        </w:rPr>
-        <w:t xml:space="preserve">effect of DO on correction factor </w:t>
+        <w:t xml:space="preserve">Figure 3. </w:t>
+      </w:r>
+      <w:r>
+        <w:rPr>
+          <w:rFonts w:eastAsiaTheme="minorEastAsia"/>
+        </w:rPr>
+        <w:t xml:space="preserve">The effect of DO on correction factor </w:t>
       </w:r>
       <w:r>
         <w:rPr>
@@ -8532,7 +8672,95 @@
         <w:rPr>
           <w:rFonts w:eastAsiaTheme="minorEastAsia"/>
         </w:rPr>
-        <w:t xml:space="preserve">. </w:t>
+        <w:t xml:space="preserve">. Actual estimated K values are listed in Table 4, and the three K values used in (A) are sample values to show how K affects the relationship between DO and </w:t>
+      </w:r>
+      <w:r>
+        <w:rPr>
+          <w:rFonts w:eastAsiaTheme="minorEastAsia"/>
+          <w:i/>
+          <w:iCs/>
+        </w:rPr>
+        <w:t>c</w:t>
+      </w:r>
+      <w:r>
+        <w:rPr>
+          <w:rFonts w:eastAsiaTheme="minorEastAsia"/>
+        </w:rPr>
+        <w:t xml:space="preserve">. Correction factor </w:t>
+      </w:r>
+      <w:r>
+        <w:rPr>
+          <w:rFonts w:eastAsiaTheme="minorEastAsia"/>
+          <w:i/>
+          <w:iCs/>
+        </w:rPr>
+        <w:t>c</w:t>
+      </w:r>
+      <w:r>
+        <w:rPr>
+          <w:rFonts w:eastAsiaTheme="minorEastAsia"/>
+          <w:i/>
+          <w:iCs/>
+          <w:vertAlign w:val="subscript"/>
+        </w:rPr>
+        <w:t>1</w:t>
+      </w:r>
+      <w:r>
+        <w:rPr>
+          <w:rFonts w:eastAsiaTheme="minorEastAsia"/>
+        </w:rPr>
+        <w:t xml:space="preserve"> is secondarily impacted by DO through </w:t>
+      </w:r>
+      <w:r>
+        <w:rPr>
+          <w:rFonts w:eastAsiaTheme="minorEastAsia"/>
+          <w:i/>
+          <w:iCs/>
+        </w:rPr>
+        <w:t>c</w:t>
+      </w:r>
+      <w:r>
+        <w:rPr>
+          <w:rFonts w:eastAsiaTheme="minorEastAsia"/>
+        </w:rPr>
+        <w:t xml:space="preserve">, so that </w:t>
+      </w:r>
+      <w:r>
+        <w:rPr>
+          <w:rFonts w:eastAsiaTheme="minorEastAsia"/>
+          <w:i/>
+          <w:iCs/>
+        </w:rPr>
+        <w:t>c</w:t>
+      </w:r>
+      <w:r>
+        <w:rPr>
+          <w:rFonts w:eastAsiaTheme="minorEastAsia"/>
+          <w:i/>
+          <w:iCs/>
+          <w:vertAlign w:val="subscript"/>
+        </w:rPr>
+        <w:t>1</w:t>
+      </w:r>
+      <w:r>
+        <w:rPr>
+          <w:rFonts w:eastAsiaTheme="minorEastAsia"/>
+        </w:rPr>
+        <w:t xml:space="preserve"> increases as DO and </w:t>
+      </w:r>
+      <w:r>
+        <w:rPr>
+          <w:rFonts w:eastAsiaTheme="minorEastAsia"/>
+          <w:i/>
+          <w:iCs/>
+        </w:rPr>
+        <w:t>c</w:t>
+      </w:r>
+      <w:r>
+        <w:rPr>
+          <w:rFonts w:eastAsiaTheme="minorEastAsia"/>
+        </w:rPr>
+        <w:t xml:space="preserve"> decrease. </w:t>
       </w:r>
     </w:p>
     <w:p>
@@ -8558,6 +8786,7 @@
           <w:b/>
           <w:bCs/>
         </w:rPr>
+        <w:lastRenderedPageBreak/>
         <w:t xml:space="preserve">Table 3. </w:t>
       </w:r>
       <w:r>
@@ -8608,7 +8837,21 @@
         <w:rPr>
           <w:rFonts w:eastAsiaTheme="minorEastAsia"/>
         </w:rPr>
-        <w:t xml:space="preserve">The last column indicates whether the effect of changing the parameter matches the overall patterns observed in the data (i.e. an increase or decrease in at least one </w:t>
+        <w:t>The last column indicates whether the effect of changing the parameter matches the overall patterns observed in the data (</w:t>
+      </w:r>
+      <w:proofErr w:type="gramStart"/>
+      <w:r>
+        <w:rPr>
+          <w:rFonts w:eastAsiaTheme="minorEastAsia"/>
+        </w:rPr>
+        <w:t>i.e.</w:t>
+      </w:r>
+      <w:proofErr w:type="gramEnd"/>
+      <w:r>
+        <w:rPr>
+          <w:rFonts w:eastAsiaTheme="minorEastAsia"/>
+        </w:rPr>
+        <w:t xml:space="preserve"> an increase or decrease in at least one </w:t>
       </w:r>
       <w:r>
         <w:rPr>
@@ -8809,7 +9052,19 @@
               <w:rPr>
                 <w:rFonts w:eastAsiaTheme="minorEastAsia"/>
               </w:rPr>
-              <w:t>Initial criteria met?</w:t>
+              <w:t>Initial criter</w:t>
+            </w:r>
+            <w:r>
+              <w:rPr>
+                <w:rFonts w:eastAsiaTheme="minorEastAsia"/>
+              </w:rPr>
+              <w:t>ion 1</w:t>
+            </w:r>
+            <w:r>
+              <w:rPr>
+                <w:rFonts w:eastAsiaTheme="minorEastAsia"/>
+              </w:rPr>
+              <w:t xml:space="preserve"> met?</w:t>
             </w:r>
           </w:p>
         </w:tc>
@@ -8982,7 +9237,6 @@
                 <w:i/>
                 <w:iCs/>
               </w:rPr>
-              <w:lastRenderedPageBreak/>
               <w:t>J</w:t>
             </w:r>
             <w:r>
@@ -10563,6 +10817,7 @@
           <w:rFonts w:eastAsiaTheme="minorEastAsia"/>
           <w:noProof/>
         </w:rPr>
+        <w:lastRenderedPageBreak/>
         <w:drawing>
           <wp:inline distT="0" distB="0" distL="0" distR="0" wp14:anchorId="10D3BD71" wp14:editId="1367A11B">
             <wp:extent cx="5943600" cy="4245610"/>
@@ -10642,7 +10897,31 @@
         <w:rPr>
           <w:rFonts w:eastAsiaTheme="minorEastAsia"/>
         </w:rPr>
-        <w:t xml:space="preserve">Predicted values of total length, egg buffer mass, and survival over time for each parameter’s base model value and two levels representing hypoxia effects on the parameter. These plots </w:t>
+        <w:t xml:space="preserve">Predicted values of total length, egg buffer mass, and survival over time for each parameter’s base model value </w:t>
+      </w:r>
+      <w:r>
+        <w:rPr>
+          <w:rFonts w:eastAsiaTheme="minorEastAsia"/>
+        </w:rPr>
+        <w:t xml:space="preserve">(black) </w:t>
+      </w:r>
+      <w:r>
+        <w:rPr>
+          <w:rFonts w:eastAsiaTheme="minorEastAsia"/>
+        </w:rPr>
+        <w:t xml:space="preserve">and two </w:t>
+      </w:r>
+      <w:r>
+        <w:rPr>
+          <w:rFonts w:eastAsiaTheme="minorEastAsia"/>
+        </w:rPr>
+        <w:t>sample values</w:t>
+      </w:r>
+      <w:r>
+        <w:rPr>
+          <w:rFonts w:eastAsiaTheme="minorEastAsia"/>
+        </w:rPr>
+        <w:t xml:space="preserve"> representing hypoxia effects on the parameter. These plots </w:t>
       </w:r>
       <w:r>
         <w:rPr>
@@ -10672,14 +10951,7 @@
         <w:rPr>
           <w:rFonts w:eastAsiaTheme="minorEastAsia"/>
         </w:rPr>
-        <w:t xml:space="preserve">), and combined embryo </w:t>
-      </w:r>
-      <w:r>
-        <w:rPr>
-          <w:rFonts w:eastAsiaTheme="minorEastAsia"/>
-        </w:rPr>
-        <w:lastRenderedPageBreak/>
-        <w:t>and post-hatch mortality rates (</w:t>
+        <w:t>), and combined embryo and post-hatch mortality rates (</w:t>
       </w:r>
       <w:r>
         <w:rPr>
@@ -10872,10 +11144,17 @@
         <w:spacing w:line="480" w:lineRule="auto"/>
       </w:pPr>
       <w:r>
+        <w:lastRenderedPageBreak/>
         <w:tab/>
       </w:r>
       <w:r>
-        <w:t>We obtained realistic fits to all datasets. The only exception is late-life survival, for which the mortality was too high beyond the larval stage but could not be better fit due to lack of full-life survival data. However, this did not impair our ability to model the</w:t>
+        <w:t>We obtained realistic fits to all datasets</w:t>
+      </w:r>
+      <w:r>
+        <w:t xml:space="preserve"> (Figure 2)</w:t>
+      </w:r>
+      <w:r>
+        <w:t>. The only exception is late-life survival, for which the mortality was too high beyond the larval stage but could not be better fit due to lack of full-life survival data. However, this did not impair our ability to model the</w:t>
       </w:r>
       <w:r>
         <w:t xml:space="preserve"> effects of hypoxia on</w:t>
@@ -10961,6 +11240,11 @@
       </w:pPr>
       <w:r>
         <w:tab/>
+      </w:r>
+      <w:r>
+        <w:t xml:space="preserve">Preliminary testing ruled out seven of the parameters as having no effect on the state variables when increased or decreased based on hypothesized hypoxia effects (Table 3). </w:t>
+      </w:r>
+      <w:r>
         <w:t xml:space="preserve">The best model of experimental hypoxia effects on </w:t>
       </w:r>
       <w:r>
@@ -11165,321 +11449,284 @@
         <w:t xml:space="preserve"> </w:t>
       </w:r>
       <w:r>
-        <w:t xml:space="preserve">alone met the initial criteria of affecting all three state variables, also increasing both mortality parameters improved the fit to </w:t>
+        <w:t>alone met the initial criteria of affecting all three state variables, also increasing both mortality parameters improved the fit to the data</w:t>
+      </w:r>
+      <w:r>
+        <w:t xml:space="preserve"> (Table 4)</w:t>
+      </w:r>
+      <w:r>
+        <w:t xml:space="preserve">. </w:t>
+      </w:r>
+      <w:r>
+        <w:t xml:space="preserve">It also had a lower AIC than </w:t>
+      </w:r>
+      <w:r>
+        <w:t xml:space="preserve">all but one of the </w:t>
+      </w:r>
+      <w:r>
+        <w:t>other models that met the initial criteria, with an AIC of 58</w:t>
+      </w:r>
+      <w:r>
+        <w:t>4</w:t>
+      </w:r>
+      <w:r>
+        <w:t>.</w:t>
+      </w:r>
+      <w:r>
+        <w:t>75</w:t>
+      </w:r>
+      <w:r>
+        <w:t xml:space="preserve">. </w:t>
+      </w:r>
+      <w:r>
+        <w:t xml:space="preserve">Adding a correction factor to </w:t>
+      </w:r>
+      <w:proofErr w:type="spellStart"/>
+      <w:r>
+        <w:rPr>
+          <w:i/>
+          <w:iCs/>
+        </w:rPr>
+        <w:t>J</w:t>
+      </w:r>
+      <w:r>
+        <w:rPr>
+          <w:i/>
+          <w:iCs/>
+          <w:vertAlign w:val="superscript"/>
+        </w:rPr>
+        <w:t>v</w:t>
+      </w:r>
+      <w:r>
+        <w:rPr>
+          <w:i/>
+          <w:iCs/>
+          <w:vertAlign w:val="subscript"/>
+        </w:rPr>
+        <w:t>M</w:t>
+      </w:r>
+      <w:proofErr w:type="spellEnd"/>
+      <w:r>
+        <w:t xml:space="preserve"> in addition to these three parameters reduced AIC </w:t>
+      </w:r>
+      <w:r>
+        <w:t>slightly</w:t>
+      </w:r>
+      <w:r>
+        <w:t xml:space="preserve"> to 584.</w:t>
+      </w:r>
+      <w:r>
+        <w:t>62</w:t>
+      </w:r>
+      <w:r>
+        <w:t xml:space="preserve"> (</w:t>
+      </w:r>
+      <w:proofErr w:type="spellStart"/>
+      <w:r>
+        <w:t>AIC</w:t>
+      </w:r>
+      <w:r>
+        <w:rPr>
+          <w:vertAlign w:val="subscript"/>
+        </w:rPr>
+        <w:t>min</w:t>
+      </w:r>
+      <w:proofErr w:type="spellEnd"/>
+      <w:r>
+        <w:t>)</w:t>
+      </w:r>
+      <w:r>
+        <w:t xml:space="preserve">. The relative likelihood of the model with correction factors for </w:t>
+      </w:r>
+      <w:proofErr w:type="spellStart"/>
+      <w:r>
+        <w:rPr>
+          <w:i/>
+          <w:iCs/>
+        </w:rPr>
+        <w:t>y</w:t>
+      </w:r>
+      <w:r>
+        <w:rPr>
+          <w:i/>
+          <w:iCs/>
+          <w:vertAlign w:val="subscript"/>
+        </w:rPr>
+        <w:t>VA</w:t>
+      </w:r>
+      <w:proofErr w:type="spellEnd"/>
+      <w:r>
+        <w:t xml:space="preserve">, </w:t>
+      </w:r>
+      <w:proofErr w:type="spellStart"/>
+      <w:r>
+        <w:rPr>
+          <w:rFonts w:cs="Times New Roman"/>
+          <w:i/>
+          <w:iCs/>
+        </w:rPr>
+        <w:t>μ</w:t>
+      </w:r>
+      <w:r>
+        <w:rPr>
+          <w:i/>
+          <w:iCs/>
+          <w:vertAlign w:val="subscript"/>
+        </w:rPr>
+        <w:t>emb</w:t>
+      </w:r>
+      <w:proofErr w:type="spellEnd"/>
+      <w:r>
+        <w:t xml:space="preserve">, and </w:t>
+      </w:r>
+      <w:proofErr w:type="spellStart"/>
+      <w:r>
+        <w:rPr>
+          <w:rFonts w:cs="Times New Roman"/>
+          <w:i/>
+          <w:iCs/>
+        </w:rPr>
+        <w:t>μ</w:t>
+      </w:r>
+      <w:r>
+        <w:rPr>
+          <w:i/>
+          <w:iCs/>
+          <w:vertAlign w:val="subscript"/>
+        </w:rPr>
+        <w:t>lar</w:t>
+      </w:r>
+      <w:proofErr w:type="spellEnd"/>
+      <w:r>
+        <w:t xml:space="preserve"> has a relative likelihood (Akaike weight) of 0.937, indicating it is 0.937 times as probable as the model that applies correction factors to </w:t>
+      </w:r>
+      <w:proofErr w:type="spellStart"/>
+      <w:r>
+        <w:rPr>
+          <w:i/>
+          <w:iCs/>
+        </w:rPr>
+        <w:t>J</w:t>
+      </w:r>
+      <w:r>
+        <w:rPr>
+          <w:i/>
+          <w:iCs/>
+          <w:vertAlign w:val="superscript"/>
+        </w:rPr>
+        <w:t>v</w:t>
+      </w:r>
+      <w:r>
+        <w:rPr>
+          <w:i/>
+          <w:iCs/>
+          <w:vertAlign w:val="subscript"/>
+        </w:rPr>
+        <w:t>M</w:t>
+      </w:r>
+      <w:proofErr w:type="spellEnd"/>
+      <w:r>
+        <w:t>,</w:t>
+      </w:r>
+      <w:r>
+        <w:rPr>
+          <w:i/>
+          <w:iCs/>
+        </w:rPr>
+        <w:t xml:space="preserve"> </w:t>
+      </w:r>
+      <w:proofErr w:type="spellStart"/>
+      <w:r>
+        <w:rPr>
+          <w:i/>
+          <w:iCs/>
+        </w:rPr>
+        <w:t>y</w:t>
+      </w:r>
+      <w:r>
+        <w:rPr>
+          <w:i/>
+          <w:iCs/>
+          <w:vertAlign w:val="subscript"/>
+        </w:rPr>
+        <w:t>VA</w:t>
+      </w:r>
+      <w:proofErr w:type="spellEnd"/>
+      <w:r>
+        <w:t xml:space="preserve">, </w:t>
+      </w:r>
+      <w:proofErr w:type="spellStart"/>
+      <w:r>
+        <w:rPr>
+          <w:rFonts w:cs="Times New Roman"/>
+          <w:i/>
+          <w:iCs/>
+        </w:rPr>
+        <w:t>μ</w:t>
+      </w:r>
+      <w:r>
+        <w:rPr>
+          <w:i/>
+          <w:iCs/>
+          <w:vertAlign w:val="subscript"/>
+        </w:rPr>
+        <w:t>emb</w:t>
+      </w:r>
+      <w:proofErr w:type="spellEnd"/>
+      <w:r>
+        <w:t xml:space="preserve">, and </w:t>
+      </w:r>
+      <w:proofErr w:type="spellStart"/>
+      <w:r>
+        <w:rPr>
+          <w:rFonts w:cs="Times New Roman"/>
+          <w:i/>
+          <w:iCs/>
+        </w:rPr>
+        <w:t>μ</w:t>
+      </w:r>
+      <w:r>
+        <w:rPr>
+          <w:i/>
+          <w:iCs/>
+          <w:vertAlign w:val="subscript"/>
+        </w:rPr>
+        <w:t>lar</w:t>
+      </w:r>
+      <w:proofErr w:type="spellEnd"/>
+      <w:r>
+        <w:t>. It</w:t>
+      </w:r>
+      <w:r>
+        <w:t xml:space="preserve"> was </w:t>
+      </w:r>
+      <w:r>
+        <w:t xml:space="preserve">therefore </w:t>
+      </w:r>
+      <w:r>
+        <w:t xml:space="preserve">not considered to have improved the fit, and </w:t>
+      </w:r>
+      <w:r>
+        <w:t>in the interest of parsimony</w:t>
+      </w:r>
+      <w:r>
+        <w:t xml:space="preserve"> </w:t>
+      </w:r>
+      <w:r>
+        <w:t xml:space="preserve">is </w:t>
+      </w:r>
+      <w:r>
+        <w:t xml:space="preserve">not beneficial enough </w:t>
       </w:r>
       <w:r>
         <w:lastRenderedPageBreak/>
-        <w:t xml:space="preserve">the data. </w:t>
-      </w:r>
-      <w:r>
-        <w:t xml:space="preserve">It also had a lower AIC than </w:t>
-      </w:r>
-      <w:r>
-        <w:t xml:space="preserve">all but one of the </w:t>
-      </w:r>
-      <w:r>
-        <w:t>other models that met the initial criteria, with an AIC of 58</w:t>
-      </w:r>
-      <w:r>
-        <w:t>4</w:t>
-      </w:r>
-      <w:r>
-        <w:t>.</w:t>
-      </w:r>
-      <w:r>
-        <w:t>75</w:t>
+        <w:t>to justify the added complexity</w:t>
+      </w:r>
+      <w:r>
+        <w:t xml:space="preserve"> of applying the correction factor to a fourth parameter</w:t>
       </w:r>
       <w:r>
         <w:t xml:space="preserve">. </w:t>
-      </w:r>
-      <w:r>
-        <w:t xml:space="preserve">Adding a correction factor to </w:t>
-      </w:r>
-      <w:proofErr w:type="spellStart"/>
-      <w:r>
-        <w:rPr>
-          <w:i/>
-          <w:iCs/>
-        </w:rPr>
-        <w:t>J</w:t>
-      </w:r>
-      <w:r>
-        <w:rPr>
-          <w:i/>
-          <w:iCs/>
-          <w:vertAlign w:val="superscript"/>
-        </w:rPr>
-        <w:t>v</w:t>
-      </w:r>
-      <w:r>
-        <w:rPr>
-          <w:i/>
-          <w:iCs/>
-          <w:vertAlign w:val="subscript"/>
-        </w:rPr>
-        <w:t>M</w:t>
-      </w:r>
-      <w:proofErr w:type="spellEnd"/>
-      <w:r>
-        <w:t xml:space="preserve"> in addition to these three parameters reduced AIC </w:t>
-      </w:r>
-      <w:r>
-        <w:t>slightly</w:t>
-      </w:r>
-      <w:r>
-        <w:t xml:space="preserve"> to 584.</w:t>
-      </w:r>
-      <w:r>
-        <w:t>62</w:t>
-      </w:r>
-      <w:r>
-        <w:t xml:space="preserve"> (</w:t>
-      </w:r>
-      <w:proofErr w:type="spellStart"/>
-      <w:r>
-        <w:t>AIC</w:t>
-      </w:r>
-      <w:r>
-        <w:rPr>
-          <w:vertAlign w:val="subscript"/>
-        </w:rPr>
-        <w:t>min</w:t>
-      </w:r>
-      <w:proofErr w:type="spellEnd"/>
-      <w:r>
-        <w:t>)</w:t>
-      </w:r>
-      <w:r>
-        <w:t xml:space="preserve">. The relative likelihood of the model with correction factors for </w:t>
-      </w:r>
-      <w:proofErr w:type="spellStart"/>
-      <w:r>
-        <w:rPr>
-          <w:i/>
-          <w:iCs/>
-        </w:rPr>
-        <w:t>y</w:t>
-      </w:r>
-      <w:r>
-        <w:rPr>
-          <w:i/>
-          <w:iCs/>
-          <w:vertAlign w:val="subscript"/>
-        </w:rPr>
-        <w:t>VA</w:t>
-      </w:r>
-      <w:proofErr w:type="spellEnd"/>
-      <w:r>
-        <w:t xml:space="preserve">, </w:t>
-      </w:r>
-      <w:proofErr w:type="spellStart"/>
-      <w:r>
-        <w:rPr>
-          <w:rFonts w:cs="Times New Roman"/>
-          <w:i/>
-          <w:iCs/>
-        </w:rPr>
-        <w:t>μ</w:t>
-      </w:r>
-      <w:r>
-        <w:rPr>
-          <w:i/>
-          <w:iCs/>
-          <w:vertAlign w:val="subscript"/>
-        </w:rPr>
-        <w:t>emb</w:t>
-      </w:r>
-      <w:proofErr w:type="spellEnd"/>
-      <w:r>
-        <w:t xml:space="preserve">, and </w:t>
-      </w:r>
-      <w:proofErr w:type="spellStart"/>
-      <w:r>
-        <w:rPr>
-          <w:rFonts w:cs="Times New Roman"/>
-          <w:i/>
-          <w:iCs/>
-        </w:rPr>
-        <w:t>μ</w:t>
-      </w:r>
-      <w:r>
-        <w:rPr>
-          <w:i/>
-          <w:iCs/>
-          <w:vertAlign w:val="subscript"/>
-        </w:rPr>
-        <w:t>lar</w:t>
-      </w:r>
-      <w:proofErr w:type="spellEnd"/>
-      <w:r>
-        <w:t xml:space="preserve"> has a relative likelihood (Akaike </w:t>
-      </w:r>
-      <w:commentRangeStart w:id="5"/>
-      <w:r>
-        <w:t>weight</w:t>
-      </w:r>
-      <w:commentRangeEnd w:id="5"/>
-      <w:r>
-        <w:rPr>
-          <w:rStyle w:val="CommentReference"/>
-          <w:rFonts w:asciiTheme="minorHAnsi" w:hAnsiTheme="minorHAnsi"/>
-        </w:rPr>
-        <w:commentReference w:id="5"/>
-      </w:r>
-      <w:r>
-        <w:t xml:space="preserve">) of 0.937, indicating it is 0.937 times as probable as the model that applies correction factors to </w:t>
-      </w:r>
-      <w:proofErr w:type="spellStart"/>
-      <w:r>
-        <w:rPr>
-          <w:i/>
-          <w:iCs/>
-        </w:rPr>
-        <w:t>J</w:t>
-      </w:r>
-      <w:r>
-        <w:rPr>
-          <w:i/>
-          <w:iCs/>
-          <w:vertAlign w:val="superscript"/>
-        </w:rPr>
-        <w:t>v</w:t>
-      </w:r>
-      <w:r>
-        <w:rPr>
-          <w:i/>
-          <w:iCs/>
-          <w:vertAlign w:val="subscript"/>
-        </w:rPr>
-        <w:t>M</w:t>
-      </w:r>
-      <w:proofErr w:type="spellEnd"/>
-      <w:r>
-        <w:t>,</w:t>
-      </w:r>
-      <w:r>
-        <w:rPr>
-          <w:i/>
-          <w:iCs/>
-        </w:rPr>
-        <w:t xml:space="preserve"> </w:t>
-      </w:r>
-      <w:proofErr w:type="spellStart"/>
-      <w:r>
-        <w:rPr>
-          <w:i/>
-          <w:iCs/>
-        </w:rPr>
-        <w:t>y</w:t>
-      </w:r>
-      <w:r>
-        <w:rPr>
-          <w:i/>
-          <w:iCs/>
-          <w:vertAlign w:val="subscript"/>
-        </w:rPr>
-        <w:t>VA</w:t>
-      </w:r>
-      <w:proofErr w:type="spellEnd"/>
-      <w:r>
-        <w:t xml:space="preserve">, </w:t>
-      </w:r>
-      <w:proofErr w:type="spellStart"/>
-      <w:r>
-        <w:rPr>
-          <w:rFonts w:cs="Times New Roman"/>
-          <w:i/>
-          <w:iCs/>
-        </w:rPr>
-        <w:t>μ</w:t>
-      </w:r>
-      <w:r>
-        <w:rPr>
-          <w:i/>
-          <w:iCs/>
-          <w:vertAlign w:val="subscript"/>
-        </w:rPr>
-        <w:t>emb</w:t>
-      </w:r>
-      <w:proofErr w:type="spellEnd"/>
-      <w:r>
-        <w:t xml:space="preserve">, and </w:t>
-      </w:r>
-      <w:proofErr w:type="spellStart"/>
-      <w:r>
-        <w:rPr>
-          <w:rFonts w:cs="Times New Roman"/>
-          <w:i/>
-          <w:iCs/>
-        </w:rPr>
-        <w:t>μ</w:t>
-      </w:r>
-      <w:r>
-        <w:rPr>
-          <w:i/>
-          <w:iCs/>
-          <w:vertAlign w:val="subscript"/>
-        </w:rPr>
-        <w:t>lar</w:t>
-      </w:r>
-      <w:proofErr w:type="spellEnd"/>
-      <w:r>
-        <w:t>. It</w:t>
-      </w:r>
-      <w:r>
-        <w:t xml:space="preserve"> was </w:t>
-      </w:r>
-      <w:r>
-        <w:t xml:space="preserve">therefore </w:t>
-      </w:r>
-      <w:r>
-        <w:t xml:space="preserve">not considered to have improved the fit, and </w:t>
-      </w:r>
-      <w:r>
-        <w:t>in the interest of parsimony</w:t>
-      </w:r>
-      <w:r>
-        <w:t xml:space="preserve"> </w:t>
-      </w:r>
-      <w:r>
-        <w:t xml:space="preserve">is </w:t>
-      </w:r>
-      <w:r>
-        <w:t>not beneficial enough to justify the added complexity</w:t>
-      </w:r>
-      <w:r>
-        <w:t xml:space="preserve"> of applying the correction factor to a fourth parameter</w:t>
-      </w:r>
-      <w:r>
-        <w:t xml:space="preserve">. </w:t>
-      </w:r>
-      <w:r>
-        <w:t xml:space="preserve">The estimated </w:t>
-      </w:r>
-      <w:r>
-        <w:rPr>
-          <w:i/>
-          <w:iCs/>
-        </w:rPr>
-        <w:t>K</w:t>
-      </w:r>
-      <w:r>
-        <w:t xml:space="preserve"> values and AIC for each version of the model</w:t>
-      </w:r>
-      <w:r>
-        <w:t xml:space="preserve">, as well as the </w:t>
-      </w:r>
-      <w:r>
-        <w:rPr>
-          <w:rFonts w:cs="Times New Roman"/>
-        </w:rPr>
-        <w:t>Δ</w:t>
-      </w:r>
-      <w:r>
-        <w:t>AIC for models that fit the initial criteria,</w:t>
-      </w:r>
-      <w:r>
-        <w:t xml:space="preserve"> are listed in Table 4. </w:t>
       </w:r>
       <w:r>
         <w:t xml:space="preserve">The values of </w:t>
@@ -11995,7 +12242,6 @@
           <w:b/>
           <w:bCs/>
         </w:rPr>
-        <w:lastRenderedPageBreak/>
         <w:t xml:space="preserve">Table 4. </w:t>
       </w:r>
       <w:r>
@@ -12027,7 +12273,15 @@
         <w:t>Δ</w:t>
       </w:r>
       <w:r>
-        <w:t xml:space="preserve">AIC is listed only for models that satisfied the initial criteria as the ones that do not fit the criteria are not eligible to be selected as the best model, and was calculated with </w:t>
+        <w:t xml:space="preserve">AIC is listed only for models that satisfied the initial criteria as the ones that do not fit the criteria are not eligible to be selected as the best </w:t>
+      </w:r>
+      <w:proofErr w:type="gramStart"/>
+      <w:r>
+        <w:t>model, and</w:t>
+      </w:r>
+      <w:proofErr w:type="gramEnd"/>
+      <w:r>
+        <w:t xml:space="preserve"> was calculated with </w:t>
       </w:r>
       <w:proofErr w:type="spellStart"/>
       <w:r>
@@ -13167,6 +13421,7 @@
                 <w:iCs/>
                 <w:szCs w:val="24"/>
               </w:rPr>
+              <w:lastRenderedPageBreak/>
               <w:t>y</w:t>
             </w:r>
             <w:r>
@@ -15879,7 +16134,7 @@
         <w:pStyle w:val="TS"/>
         <w:spacing w:line="480" w:lineRule="auto"/>
       </w:pPr>
-      <w:bookmarkStart w:id="6" w:name="_Hlk130398530"/>
+      <w:bookmarkStart w:id="5" w:name="_Hlk130398530"/>
       <w:r>
         <w:rPr>
           <w:noProof/>
@@ -16667,7 +16922,7 @@
         <w:spacing w:line="480" w:lineRule="auto"/>
       </w:pPr>
     </w:p>
-    <w:bookmarkEnd w:id="6"/>
+    <w:bookmarkEnd w:id="5"/>
     <w:p>
       <w:pPr>
         <w:pStyle w:val="TS"/>
@@ -16697,98 +16952,104 @@
       </w:pPr>
       <w:r>
         <w:tab/>
-        <w:t xml:space="preserve">We tested </w:t>
-      </w:r>
-      <w:r>
-        <w:t xml:space="preserve">the full set of </w:t>
-      </w:r>
-      <w:proofErr w:type="spellStart"/>
-      <w:r>
+      </w:r>
+      <w:r>
+        <w:t xml:space="preserve">By combining experimental data with unified principles for energetic allocation that are broadly applicable across species, we identified the conversion efficiency of assimilates into structure and the maximum assimilation rate as the most likely processes by which low oxygen levels affect early life stages of </w:t>
+      </w:r>
+      <w:r>
+        <w:rPr>
+          <w:i/>
+          <w:iCs/>
+        </w:rPr>
+        <w:t>M. menidia</w:t>
+      </w:r>
+      <w:r>
+        <w:t xml:space="preserve">. </w:t>
+      </w:r>
+      <w:r>
+        <w:rPr>
+          <w:rFonts w:cs="Times New Roman"/>
+        </w:rPr>
+        <w:t xml:space="preserve">After we eliminated the parameters in </w:t>
+      </w:r>
+      <w:proofErr w:type="spellStart"/>
+      <w:r>
+        <w:rPr>
+          <w:rFonts w:cs="Times New Roman"/>
+        </w:rPr>
         <w:t>DEBkiss</w:t>
       </w:r>
       <w:proofErr w:type="spellEnd"/>
       <w:r>
-        <w:t xml:space="preserve"> parameters </w:t>
-      </w:r>
-      <w:r>
-        <w:t>with the objective of identifying explanatory</w:t>
-      </w:r>
-      <w:r>
-        <w:t xml:space="preserve"> mechanisms for experimentally observed hypoxia effects on </w:t>
-      </w:r>
-      <w:r>
-        <w:rPr>
-          <w:i/>
-          <w:iCs/>
-        </w:rPr>
-        <w:t>M. menidia</w:t>
-      </w:r>
-      <w:r>
-        <w:t xml:space="preserve"> early life stages</w:t>
-      </w:r>
-      <w:r>
-        <w:t xml:space="preserve">. Preliminary testing ruled out seven of the parameters as having no effect on the state variables when </w:t>
-      </w:r>
-      <w:r>
-        <w:t>increased or decreased</w:t>
-      </w:r>
-      <w:r>
-        <w:t xml:space="preserve"> based on hypothesized hypoxia effects (Table 3). We also </w:t>
-      </w:r>
-      <w:r>
-        <w:t>omitted</w:t>
-      </w:r>
-      <w:r>
-        <w:t xml:space="preserve"> </w:t>
-      </w:r>
-      <w:r>
-        <w:rPr>
-          <w:rFonts w:cs="Times New Roman"/>
-          <w:i/>
-          <w:iCs/>
-        </w:rPr>
-        <w:t>κ</w:t>
-      </w:r>
+        <w:rPr>
+          <w:rFonts w:cs="Times New Roman"/>
+        </w:rPr>
+        <w:t xml:space="preserve"> that had no effect on the ecological endpoints (size, hatch timing, and survival)</w:t>
+      </w:r>
+      <w:r>
+        <w:rPr>
+          <w:rFonts w:cs="Times New Roman"/>
+        </w:rPr>
+        <w:t>, we discovered that applying correction factors to reduce the conversion efficiency for growth (</w:t>
+      </w:r>
+      <w:proofErr w:type="spellStart"/>
+      <w:r>
+        <w:rPr>
+          <w:rFonts w:cs="Times New Roman"/>
+          <w:i/>
+          <w:iCs/>
+        </w:rPr>
+        <w:t>y</w:t>
+      </w:r>
+      <w:r>
+        <w:rPr>
+          <w:rFonts w:cs="Times New Roman"/>
+          <w:i/>
+          <w:iCs/>
+          <w:vertAlign w:val="subscript"/>
+        </w:rPr>
+        <w:t>VA</w:t>
+      </w:r>
+      <w:proofErr w:type="spellEnd"/>
+      <w:r>
+        <w:rPr>
+          <w:rFonts w:cs="Times New Roman"/>
+        </w:rPr>
+        <w:t>) and increase pre- and post-hatching mortality rates (</w:t>
+      </w:r>
+      <w:proofErr w:type="spellStart"/>
+      <w:r>
+        <w:rPr>
+          <w:rFonts w:cs="Times New Roman"/>
+          <w:i/>
+          <w:iCs/>
+        </w:rPr>
+        <w:t>μ</w:t>
+      </w:r>
+      <w:r>
+        <w:rPr>
+          <w:rFonts w:cs="Times New Roman"/>
+          <w:i/>
+          <w:iCs/>
+          <w:vertAlign w:val="subscript"/>
+        </w:rPr>
+        <w:t>emb</w:t>
+      </w:r>
+      <w:proofErr w:type="spellEnd"/>
       <w:r>
         <w:rPr>
           <w:rFonts w:cs="Times New Roman"/>
         </w:rPr>
         <w:t xml:space="preserve"> and </w:t>
       </w:r>
-      <w:r>
-        <w:rPr>
-          <w:rFonts w:cs="Times New Roman"/>
-          <w:i/>
-          <w:iCs/>
-        </w:rPr>
-        <w:t>f</w:t>
-      </w:r>
-      <w:r>
-        <w:rPr>
-          <w:rFonts w:cs="Times New Roman"/>
-        </w:rPr>
-        <w:t xml:space="preserve"> because we lacked data on reproduction and </w:t>
-      </w:r>
-      <w:r>
-        <w:rPr>
-          <w:rFonts w:cs="Times New Roman"/>
-        </w:rPr>
-        <w:t xml:space="preserve">feeding rates under hypoxia. </w:t>
-      </w:r>
-      <w:r>
-        <w:rPr>
-          <w:rFonts w:cs="Times New Roman"/>
-        </w:rPr>
-        <w:t>With the remaining parameters, we discovered that applying correction factors to reduce the conversion efficiency for growth (</w:t>
-      </w:r>
-      <w:proofErr w:type="spellStart"/>
-      <w:r>
-        <w:rPr>
-          <w:rFonts w:cs="Times New Roman"/>
-          <w:i/>
-          <w:iCs/>
-        </w:rPr>
-        <w:t>y</w:t>
+      <w:proofErr w:type="spellStart"/>
+      <w:r>
+        <w:rPr>
+          <w:rFonts w:cs="Times New Roman"/>
+          <w:i/>
+          <w:iCs/>
+        </w:rPr>
+        <w:t>μ</w:t>
       </w:r>
       <w:r>
         <w:rPr>
@@ -16797,56 +17058,6 @@
           <w:iCs/>
           <w:vertAlign w:val="subscript"/>
         </w:rPr>
-        <w:t>VA</w:t>
-      </w:r>
-      <w:proofErr w:type="spellEnd"/>
-      <w:r>
-        <w:rPr>
-          <w:rFonts w:cs="Times New Roman"/>
-        </w:rPr>
-        <w:t>) and increase pre- and post-hatching mortality rates (</w:t>
-      </w:r>
-      <w:proofErr w:type="spellStart"/>
-      <w:r>
-        <w:rPr>
-          <w:rFonts w:cs="Times New Roman"/>
-          <w:i/>
-          <w:iCs/>
-        </w:rPr>
-        <w:t>μ</w:t>
-      </w:r>
-      <w:r>
-        <w:rPr>
-          <w:rFonts w:cs="Times New Roman"/>
-          <w:i/>
-          <w:iCs/>
-          <w:vertAlign w:val="subscript"/>
-        </w:rPr>
-        <w:t>emb</w:t>
-      </w:r>
-      <w:proofErr w:type="spellEnd"/>
-      <w:r>
-        <w:rPr>
-          <w:rFonts w:cs="Times New Roman"/>
-        </w:rPr>
-        <w:t xml:space="preserve"> and </w:t>
-      </w:r>
-      <w:proofErr w:type="spellStart"/>
-      <w:r>
-        <w:rPr>
-          <w:rFonts w:cs="Times New Roman"/>
-          <w:i/>
-          <w:iCs/>
-        </w:rPr>
-        <w:t>μ</w:t>
-      </w:r>
-      <w:r>
-        <w:rPr>
-          <w:rFonts w:cs="Times New Roman"/>
-          <w:i/>
-          <w:iCs/>
-          <w:vertAlign w:val="subscript"/>
-        </w:rPr>
         <w:t>lar</w:t>
       </w:r>
       <w:proofErr w:type="spellEnd"/>
@@ -16860,28 +17071,28 @@
         <w:rPr>
           <w:rFonts w:cs="Times New Roman"/>
         </w:rPr>
-        <w:t xml:space="preserve">Through this model we have found evidence that the mechanism largely responsible for the observed hypoxia impacts on growth, hatch timing, and survival is the efficiency by which assimilated food or egg yolk is converted into structure. The estimated best </w:t>
+        <w:t xml:space="preserve">Through this model we have found evidence that the mechanism largely responsible for the observed hypoxia impacts on growth, hatch timing, and survival is the efficiency by which assimilated food or egg yolk is converted into structure. The estimated best value of </w:t>
+      </w:r>
+      <w:r>
+        <w:rPr>
+          <w:rFonts w:cs="Times New Roman"/>
+          <w:i/>
+          <w:iCs/>
+        </w:rPr>
+        <w:t>K</w:t>
+      </w:r>
+      <w:r>
+        <w:rPr>
+          <w:rFonts w:cs="Times New Roman"/>
+        </w:rPr>
+        <w:t xml:space="preserve">, the shape parameter in the correction </w:t>
       </w:r>
       <w:r>
         <w:rPr>
           <w:rFonts w:cs="Times New Roman"/>
         </w:rPr>
         <w:lastRenderedPageBreak/>
-        <w:t xml:space="preserve">value of </w:t>
-      </w:r>
-      <w:r>
-        <w:rPr>
-          <w:rFonts w:cs="Times New Roman"/>
-          <w:i/>
-          <w:iCs/>
-        </w:rPr>
-        <w:t>K</w:t>
-      </w:r>
-      <w:r>
-        <w:rPr>
-          <w:rFonts w:cs="Times New Roman"/>
-        </w:rPr>
-        <w:t xml:space="preserve">, the shape parameter in the correction factor </w:t>
+        <w:t xml:space="preserve">factor </w:t>
       </w:r>
       <w:r>
         <w:rPr>
@@ -17392,20 +17603,88 @@
         <w:rPr>
           <w:rFonts w:cs="Times New Roman"/>
         </w:rPr>
-        <w:t xml:space="preserve"> were the only difference between hypoxia treatments, one would expect the offspring to reach the same size at hatching regardless of the </w:t>
+        <w:t xml:space="preserve"> were the only difference between hypoxia treatments, one would expect the offspring to reach the same size at hatching regardless of the timing. </w:t>
+      </w:r>
+      <w:r>
+        <w:rPr>
+          <w:rFonts w:cs="Times New Roman"/>
+        </w:rPr>
+        <w:t>However,</w:t>
+      </w:r>
+      <w:r>
+        <w:rPr>
+          <w:rFonts w:cs="Times New Roman"/>
+        </w:rPr>
+        <w:t xml:space="preserve"> </w:t>
+      </w:r>
+      <w:r>
+        <w:rPr>
+          <w:rFonts w:cs="Times New Roman"/>
+          <w:i/>
+          <w:iCs/>
+        </w:rPr>
+        <w:t>M. menidia</w:t>
+      </w:r>
+      <w:r>
+        <w:rPr>
+          <w:rFonts w:cs="Times New Roman"/>
+        </w:rPr>
+        <w:t xml:space="preserve"> </w:t>
+      </w:r>
+      <w:r>
+        <w:rPr>
+          <w:rFonts w:cs="Times New Roman"/>
+        </w:rPr>
+        <w:t>larvae had significan</w:t>
+      </w:r>
+      <w:r>
+        <w:rPr>
+          <w:rFonts w:cs="Times New Roman"/>
+        </w:rPr>
+        <w:t>t</w:t>
+      </w:r>
+      <w:r>
+        <w:rPr>
+          <w:rFonts w:cs="Times New Roman"/>
+        </w:rPr>
+        <w:t xml:space="preserve"> </w:t>
+      </w:r>
+      <w:r>
+        <w:rPr>
+          <w:rFonts w:cs="Times New Roman"/>
+        </w:rPr>
+        <w:t xml:space="preserve">differences in </w:t>
+      </w:r>
+      <w:r>
+        <w:rPr>
+          <w:rFonts w:cs="Times New Roman"/>
+        </w:rPr>
+        <w:t xml:space="preserve">hatch lengths between DO </w:t>
       </w:r>
       <w:r>
         <w:rPr>
           <w:rFonts w:cs="Times New Roman"/>
         </w:rPr>
         <w:lastRenderedPageBreak/>
-        <w:t xml:space="preserve">timing. </w:t>
-      </w:r>
-      <w:r>
-        <w:rPr>
-          <w:rFonts w:cs="Times New Roman"/>
-        </w:rPr>
-        <w:t>However,</w:t>
+        <w:t>treatments</w:t>
+      </w:r>
+      <w:r>
+        <w:rPr>
+          <w:rFonts w:cs="Times New Roman"/>
+        </w:rPr>
+        <w:t xml:space="preserve"> (Cross et al., 2019)</w:t>
+      </w:r>
+      <w:r>
+        <w:rPr>
+          <w:rFonts w:cs="Times New Roman"/>
+        </w:rPr>
+        <w:t>,</w:t>
+      </w:r>
+      <w:r>
+        <w:rPr>
+          <w:rFonts w:cs="Times New Roman"/>
+        </w:rPr>
+        <w:t xml:space="preserve"> indicating</w:t>
       </w:r>
       <w:r>
         <w:rPr>
@@ -17416,11 +17695,28 @@
       <w:r>
         <w:rPr>
           <w:rFonts w:cs="Times New Roman"/>
-          <w:i/>
-          <w:iCs/>
-        </w:rPr>
-        <w:t>M. menidia</w:t>
-      </w:r>
+        </w:rPr>
+        <w:t xml:space="preserve">that </w:t>
+      </w:r>
+      <w:proofErr w:type="spellStart"/>
+      <w:r>
+        <w:rPr>
+          <w:rFonts w:cs="Times New Roman"/>
+          <w:i/>
+          <w:iCs/>
+        </w:rPr>
+        <w:t>y</w:t>
+      </w:r>
+      <w:r>
+        <w:rPr>
+          <w:rFonts w:cs="Times New Roman"/>
+          <w:i/>
+          <w:iCs/>
+          <w:vertAlign w:val="subscript"/>
+        </w:rPr>
+        <w:t>VA</w:t>
+      </w:r>
+      <w:proofErr w:type="spellEnd"/>
       <w:r>
         <w:rPr>
           <w:rFonts w:cs="Times New Roman"/>
@@ -17431,13 +17727,87 @@
         <w:rPr>
           <w:rFonts w:cs="Times New Roman"/>
         </w:rPr>
-        <w:t>larvae had significan</w:t>
-      </w:r>
-      <w:r>
-        <w:rPr>
-          <w:rFonts w:cs="Times New Roman"/>
-        </w:rPr>
-        <w:t>t</w:t>
+        <w:t>played a role in the hypoxia response</w:t>
+      </w:r>
+      <w:r>
+        <w:rPr>
+          <w:rFonts w:cs="Times New Roman"/>
+        </w:rPr>
+        <w:t xml:space="preserve"> as well. When oxygen is low, conversion efficiencies of assimilates can be reduced by the far less efficient production of ATP</w:t>
+      </w:r>
+      <w:r>
+        <w:rPr>
+          <w:rFonts w:cs="Times New Roman"/>
+        </w:rPr>
+        <w:t xml:space="preserve"> through anaerobic respiration</w:t>
+      </w:r>
+      <w:r>
+        <w:rPr>
+          <w:rFonts w:cs="Times New Roman"/>
+        </w:rPr>
+        <w:t xml:space="preserve"> combined with slower rates of tissue differentiation</w:t>
+      </w:r>
+      <w:r>
+        <w:rPr>
+          <w:rFonts w:cs="Times New Roman"/>
+        </w:rPr>
+        <w:t>. E</w:t>
+      </w:r>
+      <w:r>
+        <w:rPr>
+          <w:rFonts w:cs="Times New Roman"/>
+        </w:rPr>
+        <w:t xml:space="preserve">xtending developmental time while continuing to pay maintenance costs can </w:t>
+      </w:r>
+      <w:r>
+        <w:rPr>
+          <w:rFonts w:cs="Times New Roman"/>
+        </w:rPr>
+        <w:t xml:space="preserve">further </w:t>
+      </w:r>
+      <w:r>
+        <w:rPr>
+          <w:rFonts w:cs="Times New Roman"/>
+        </w:rPr>
+        <w:t xml:space="preserve">increase the energy expended to produce each unit of structure </w:t>
+      </w:r>
+      <w:r>
+        <w:rPr>
+          <w:rFonts w:cs="Times New Roman"/>
+        </w:rPr>
+        <w:t>(</w:t>
+      </w:r>
+      <w:proofErr w:type="spellStart"/>
+      <w:r>
+        <w:rPr>
+          <w:rFonts w:cs="Times New Roman"/>
+        </w:rPr>
+        <w:t>Kamler</w:t>
+      </w:r>
+      <w:proofErr w:type="spellEnd"/>
+      <w:r>
+        <w:rPr>
+          <w:rFonts w:cs="Times New Roman"/>
+        </w:rPr>
+        <w:t>, 200</w:t>
+      </w:r>
+      <w:r>
+        <w:rPr>
+          <w:rFonts w:cs="Times New Roman"/>
+        </w:rPr>
+        <w:t>8</w:t>
+      </w:r>
+      <w:r>
+        <w:rPr>
+          <w:rFonts w:cs="Times New Roman"/>
+        </w:rPr>
+        <w:t>)</w:t>
+      </w:r>
+      <w:r>
+        <w:rPr>
+          <w:rFonts w:cs="Times New Roman"/>
+        </w:rPr>
+        <w:t>.</w:t>
       </w:r>
       <w:r>
         <w:rPr>
@@ -17449,45 +17819,16 @@
         <w:rPr>
           <w:rFonts w:cs="Times New Roman"/>
         </w:rPr>
-        <w:t xml:space="preserve">differences in </w:t>
-      </w:r>
-      <w:r>
-        <w:rPr>
-          <w:rFonts w:cs="Times New Roman"/>
-        </w:rPr>
-        <w:t>hatch lengths between DO treatments</w:t>
-      </w:r>
-      <w:r>
-        <w:rPr>
-          <w:rFonts w:cs="Times New Roman"/>
-        </w:rPr>
-        <w:t xml:space="preserve"> (Cross et al., 2019)</w:t>
-      </w:r>
-      <w:r>
-        <w:rPr>
-          <w:rFonts w:cs="Times New Roman"/>
-        </w:rPr>
-        <w:t>,</w:t>
-      </w:r>
-      <w:r>
-        <w:rPr>
-          <w:rFonts w:cs="Times New Roman"/>
-        </w:rPr>
-        <w:t xml:space="preserve"> indicating</w:t>
-      </w:r>
-      <w:r>
-        <w:rPr>
-          <w:rFonts w:cs="Times New Roman"/>
-        </w:rPr>
-        <w:t xml:space="preserve"> </w:t>
-      </w:r>
-      <w:r>
-        <w:rPr>
-          <w:rFonts w:cs="Times New Roman"/>
-        </w:rPr>
-        <w:t xml:space="preserve">that </w:t>
-      </w:r>
-      <w:proofErr w:type="spellStart"/>
+        <w:t xml:space="preserve">After hatching, </w:t>
+      </w:r>
+      <w:r>
+        <w:rPr>
+          <w:rFonts w:cs="Times New Roman"/>
+        </w:rPr>
+        <w:t xml:space="preserve">these mechanisms would continue to reduce </w:t>
+      </w:r>
+      <w:proofErr w:type="spellStart"/>
+      <w:proofErr w:type="gramStart"/>
       <w:r>
         <w:rPr>
           <w:rFonts w:cs="Times New Roman"/>
@@ -17506,135 +17847,7 @@
         <w:t>VA</w:t>
       </w:r>
       <w:proofErr w:type="spellEnd"/>
-      <w:r>
-        <w:rPr>
-          <w:rFonts w:cs="Times New Roman"/>
-        </w:rPr>
-        <w:t xml:space="preserve"> </w:t>
-      </w:r>
-      <w:r>
-        <w:rPr>
-          <w:rFonts w:cs="Times New Roman"/>
-        </w:rPr>
-        <w:t>played a role in the hypoxia response</w:t>
-      </w:r>
-      <w:r>
-        <w:rPr>
-          <w:rFonts w:cs="Times New Roman"/>
-        </w:rPr>
-        <w:t xml:space="preserve"> as well. When oxygen is low, conversion efficiencies of assimilates can be reduced by the far less efficient production of ATP</w:t>
-      </w:r>
-      <w:r>
-        <w:rPr>
-          <w:rFonts w:cs="Times New Roman"/>
-        </w:rPr>
-        <w:t xml:space="preserve"> through anaerobic respiration</w:t>
-      </w:r>
-      <w:r>
-        <w:rPr>
-          <w:rFonts w:cs="Times New Roman"/>
-        </w:rPr>
-        <w:t xml:space="preserve"> combined with slower rates of tissue differentiation</w:t>
-      </w:r>
-      <w:r>
-        <w:rPr>
-          <w:rFonts w:cs="Times New Roman"/>
-        </w:rPr>
-        <w:t>. E</w:t>
-      </w:r>
-      <w:r>
-        <w:rPr>
-          <w:rFonts w:cs="Times New Roman"/>
-        </w:rPr>
-        <w:t xml:space="preserve">xtending developmental time while continuing to pay maintenance costs can </w:t>
-      </w:r>
-      <w:r>
-        <w:rPr>
-          <w:rFonts w:cs="Times New Roman"/>
-        </w:rPr>
-        <w:t xml:space="preserve">further </w:t>
-      </w:r>
-      <w:r>
-        <w:rPr>
-          <w:rFonts w:cs="Times New Roman"/>
-        </w:rPr>
-        <w:t xml:space="preserve">increase the energy expended to produce each unit of structure </w:t>
-      </w:r>
-      <w:r>
-        <w:rPr>
-          <w:rFonts w:cs="Times New Roman"/>
-        </w:rPr>
-        <w:t>(</w:t>
-      </w:r>
-      <w:proofErr w:type="spellStart"/>
-      <w:r>
-        <w:rPr>
-          <w:rFonts w:cs="Times New Roman"/>
-        </w:rPr>
-        <w:t>Kamler</w:t>
-      </w:r>
-      <w:proofErr w:type="spellEnd"/>
-      <w:r>
-        <w:rPr>
-          <w:rFonts w:cs="Times New Roman"/>
-        </w:rPr>
-        <w:t>, 200</w:t>
-      </w:r>
-      <w:r>
-        <w:rPr>
-          <w:rFonts w:cs="Times New Roman"/>
-        </w:rPr>
-        <w:t>8</w:t>
-      </w:r>
-      <w:r>
-        <w:rPr>
-          <w:rFonts w:cs="Times New Roman"/>
-        </w:rPr>
-        <w:t>)</w:t>
-      </w:r>
-      <w:r>
-        <w:rPr>
-          <w:rFonts w:cs="Times New Roman"/>
-        </w:rPr>
-        <w:t>.</w:t>
-      </w:r>
-      <w:r>
-        <w:rPr>
-          <w:rFonts w:cs="Times New Roman"/>
-        </w:rPr>
-        <w:t xml:space="preserve"> </w:t>
-      </w:r>
-      <w:r>
-        <w:rPr>
-          <w:rFonts w:cs="Times New Roman"/>
-        </w:rPr>
-        <w:t xml:space="preserve">After hatching, </w:t>
-      </w:r>
-      <w:r>
-        <w:rPr>
-          <w:rFonts w:cs="Times New Roman"/>
-        </w:rPr>
-        <w:t xml:space="preserve">these mechanisms would continue to reduce </w:t>
-      </w:r>
-      <w:proofErr w:type="spellStart"/>
-      <w:r>
-        <w:rPr>
-          <w:rFonts w:cs="Times New Roman"/>
-          <w:i/>
-          <w:iCs/>
-        </w:rPr>
-        <w:t>y</w:t>
-      </w:r>
-      <w:r>
-        <w:rPr>
-          <w:rFonts w:cs="Times New Roman"/>
-          <w:i/>
-          <w:iCs/>
-          <w:vertAlign w:val="subscript"/>
-        </w:rPr>
-        <w:t>VA</w:t>
-      </w:r>
-      <w:proofErr w:type="spellEnd"/>
+      <w:proofErr w:type="gramEnd"/>
       <w:r>
         <w:rPr>
           <w:rFonts w:cs="Times New Roman"/>
@@ -18147,20 +18360,20 @@
         <w:rPr>
           <w:rFonts w:cs="Times New Roman"/>
         </w:rPr>
-        <w:t xml:space="preserve"> suggesting that increasing maintenance costs is not a bioenergetic mechanism underlying hypoxia response in early life stages. In this model, egg buffer depletion </w:t>
+        <w:t xml:space="preserve"> suggesting that increasing maintenance costs is not a bioenergetic mechanism underlying hypoxia response in early life stages. In this model, egg buffer depletion is insensitive to changes in volume-specific maintenance costs, requiring </w:t>
+      </w:r>
+      <w:r>
+        <w:rPr>
+          <w:rFonts w:cs="Times New Roman"/>
+        </w:rPr>
+        <w:t xml:space="preserve">a quadrupling to see a </w:t>
       </w:r>
       <w:r>
         <w:rPr>
           <w:rFonts w:cs="Times New Roman"/>
         </w:rPr>
         <w:lastRenderedPageBreak/>
-        <w:t xml:space="preserve">is insensitive to changes in volume-specific maintenance costs, requiring </w:t>
-      </w:r>
-      <w:r>
-        <w:rPr>
-          <w:rFonts w:cs="Times New Roman"/>
-        </w:rPr>
-        <w:t xml:space="preserve">a quadrupling to see a noticeable delay in hatching (Figure 4). </w:t>
+        <w:t xml:space="preserve">noticeable delay in hatching (Figure 4). </w:t>
       </w:r>
       <w:r>
         <w:rPr>
@@ -18212,7 +18425,19 @@
         <w:rPr>
           <w:rFonts w:cs="Times New Roman"/>
         </w:rPr>
-        <w:t xml:space="preserve"> One way maintenance costs could increase under hypoxia is through additional activity</w:t>
+        <w:t xml:space="preserve"> One way </w:t>
+      </w:r>
+      <w:r>
+        <w:rPr>
+          <w:rFonts w:cs="Times New Roman"/>
+        </w:rPr>
+        <w:t xml:space="preserve">that </w:t>
+      </w:r>
+      <w:r>
+        <w:rPr>
+          <w:rFonts w:cs="Times New Roman"/>
+        </w:rPr>
+        <w:t>maintenance costs could increase under hypoxia is through additional activity</w:t>
       </w:r>
       <w:r>
         <w:rPr>
@@ -18370,7 +18595,21 @@
         <w:rPr>
           <w:rFonts w:cs="Times New Roman"/>
         </w:rPr>
-        <w:t xml:space="preserve">maintenance costs, and rearing them in hypoxia did not significantly change their oxygen consumption rates as may be expected if maintenance was elevated (Cross et al., 2019; Schwemmer et al., 2020). </w:t>
+        <w:t xml:space="preserve">maintenance </w:t>
+      </w:r>
+      <w:proofErr w:type="gramStart"/>
+      <w:r>
+        <w:rPr>
+          <w:rFonts w:cs="Times New Roman"/>
+        </w:rPr>
+        <w:t>costs, and</w:t>
+      </w:r>
+      <w:proofErr w:type="gramEnd"/>
+      <w:r>
+        <w:rPr>
+          <w:rFonts w:cs="Times New Roman"/>
+        </w:rPr>
+        <w:t xml:space="preserve"> rearing them in hypoxia did not significantly change their oxygen consumption rates as may be expected if maintenance was elevated (Cross et al., 2019; Schwemmer et al., 2020). </w:t>
       </w:r>
       <w:r>
         <w:rPr>
@@ -18575,14 +18814,329 @@
         <w:rPr>
           <w:rFonts w:cs="Times New Roman"/>
         </w:rPr>
-        <w:t xml:space="preserve"> with hypoxia. In the experiments, the lowest oxygen level (2.7 </w:t>
+        <w:t xml:space="preserve"> with hypoxia. In the experiments, the lowest oxygen level (2.7 mg L</w:t>
+      </w:r>
+      <w:r>
+        <w:rPr>
+          <w:rFonts w:cs="Times New Roman"/>
+          <w:vertAlign w:val="superscript"/>
+        </w:rPr>
+        <w:t>-1</w:t>
+      </w:r>
+      <w:r>
+        <w:rPr>
+          <w:rFonts w:cs="Times New Roman"/>
+        </w:rPr>
+        <w:t xml:space="preserve">) had a mean hatch survival of 30.2% while the mean survival in the other three treatments </w:t>
       </w:r>
       <w:r>
         <w:rPr>
           <w:rFonts w:cs="Times New Roman"/>
         </w:rPr>
         <w:lastRenderedPageBreak/>
-        <w:t>mg L</w:t>
+        <w:t xml:space="preserve">was over 70% (Cross et al., 2019). By 15 </w:t>
+      </w:r>
+      <w:proofErr w:type="spellStart"/>
+      <w:r>
+        <w:rPr>
+          <w:rFonts w:cs="Times New Roman"/>
+        </w:rPr>
+        <w:t>dph</w:t>
+      </w:r>
+      <w:proofErr w:type="spellEnd"/>
+      <w:r>
+        <w:rPr>
+          <w:rFonts w:cs="Times New Roman"/>
+        </w:rPr>
+        <w:t xml:space="preserve"> fish from all three low oxygen treatments had lower survival than those from the </w:t>
+      </w:r>
+      <w:proofErr w:type="spellStart"/>
+      <w:r>
+        <w:rPr>
+          <w:rFonts w:cs="Times New Roman"/>
+        </w:rPr>
+        <w:t>normoxic</w:t>
+      </w:r>
+      <w:proofErr w:type="spellEnd"/>
+      <w:r>
+        <w:rPr>
+          <w:rFonts w:cs="Times New Roman"/>
+        </w:rPr>
+        <w:t xml:space="preserve"> treatment (Cross et al., 2019; Table 2). Including hypoxia effects for both pre- and post-hatching mortality rates allowed the model to </w:t>
+      </w:r>
+      <w:proofErr w:type="gramStart"/>
+      <w:r>
+        <w:rPr>
+          <w:rFonts w:cs="Times New Roman"/>
+        </w:rPr>
+        <w:t>more closely predict these differences</w:t>
+      </w:r>
+      <w:proofErr w:type="gramEnd"/>
+      <w:r>
+        <w:rPr>
+          <w:rFonts w:cs="Times New Roman"/>
+        </w:rPr>
+        <w:t xml:space="preserve"> in hypoxia effects </w:t>
+      </w:r>
+      <w:r>
+        <w:rPr>
+          <w:rFonts w:cs="Times New Roman"/>
+        </w:rPr>
+        <w:t xml:space="preserve">in both stages </w:t>
+      </w:r>
+      <w:r>
+        <w:rPr>
+          <w:rFonts w:cs="Times New Roman"/>
+        </w:rPr>
+        <w:t xml:space="preserve">and improve the fit based on </w:t>
+      </w:r>
+      <w:r>
+        <w:rPr>
+          <w:rFonts w:cs="Times New Roman"/>
+        </w:rPr>
+        <w:t>Δ</w:t>
+      </w:r>
+      <w:r>
+        <w:rPr>
+          <w:rFonts w:cs="Times New Roman"/>
+        </w:rPr>
+        <w:t>AIC (Table 5).</w:t>
+      </w:r>
+      <w:r>
+        <w:rPr>
+          <w:rFonts w:cs="Times New Roman"/>
+        </w:rPr>
+        <w:t xml:space="preserve"> However, an intrinsic mortality rate </w:t>
+      </w:r>
+      <w:r>
+        <w:rPr>
+          <w:rFonts w:cs="Times New Roman"/>
+        </w:rPr>
+        <w:t>isn’t as explicitly indicative of</w:t>
+      </w:r>
+      <w:r>
+        <w:rPr>
+          <w:rFonts w:cs="Times New Roman"/>
+        </w:rPr>
+        <w:t xml:space="preserve"> underlying energetic processes as the other DEB parameters </w:t>
+      </w:r>
+      <w:r>
+        <w:rPr>
+          <w:rFonts w:cs="Times New Roman"/>
+        </w:rPr>
+        <w:t>are</w:t>
+      </w:r>
+      <w:r>
+        <w:rPr>
+          <w:rFonts w:cs="Times New Roman"/>
+        </w:rPr>
+        <w:t xml:space="preserve">. The additional mortality that was not accounted for by </w:t>
+      </w:r>
+      <w:proofErr w:type="spellStart"/>
+      <w:r>
+        <w:rPr>
+          <w:rFonts w:cs="Times New Roman"/>
+          <w:i/>
+          <w:iCs/>
+        </w:rPr>
+        <w:t>y</w:t>
+      </w:r>
+      <w:r>
+        <w:rPr>
+          <w:rFonts w:cs="Times New Roman"/>
+          <w:i/>
+          <w:iCs/>
+          <w:vertAlign w:val="subscript"/>
+        </w:rPr>
+        <w:t>VA</w:t>
+      </w:r>
+      <w:proofErr w:type="spellEnd"/>
+      <w:r>
+        <w:rPr>
+          <w:rFonts w:cs="Times New Roman"/>
+        </w:rPr>
+        <w:t xml:space="preserve"> may have been related to tissue damage from buildup of toxic compounds during anaerobic metabolism (Richards, 2011). </w:t>
+      </w:r>
+      <w:r>
+        <w:rPr>
+          <w:rFonts w:cs="Times New Roman"/>
+        </w:rPr>
+        <w:t xml:space="preserve">The mortality could also have resulted from failing to meet energetic demands with </w:t>
+      </w:r>
+      <w:r>
+        <w:rPr>
+          <w:rFonts w:cs="Times New Roman"/>
+        </w:rPr>
+        <w:t xml:space="preserve">either </w:t>
+      </w:r>
+      <w:r>
+        <w:rPr>
+          <w:rFonts w:cs="Times New Roman"/>
+        </w:rPr>
+        <w:t xml:space="preserve">aerobic </w:t>
+      </w:r>
+      <w:r>
+        <w:rPr>
+          <w:rFonts w:cs="Times New Roman"/>
+        </w:rPr>
+        <w:t>or</w:t>
+      </w:r>
+      <w:r>
+        <w:rPr>
+          <w:rFonts w:cs="Times New Roman"/>
+        </w:rPr>
+        <w:t xml:space="preserve"> anaerobic metabolism</w:t>
+      </w:r>
+      <w:r>
+        <w:rPr>
+          <w:rFonts w:cs="Times New Roman"/>
+        </w:rPr>
+        <w:t xml:space="preserve"> (citations)</w:t>
+      </w:r>
+      <w:r>
+        <w:rPr>
+          <w:rFonts w:cs="Times New Roman"/>
+        </w:rPr>
+        <w:t xml:space="preserve"> and</w:t>
+      </w:r>
+      <w:r>
+        <w:rPr>
+          <w:rFonts w:cs="Times New Roman"/>
+        </w:rPr>
+        <w:t xml:space="preserve">, specifically in embryos, </w:t>
+      </w:r>
+      <w:r>
+        <w:rPr>
+          <w:rFonts w:cs="Times New Roman"/>
+        </w:rPr>
+        <w:t xml:space="preserve">failure to reach a viable </w:t>
+      </w:r>
+      <w:r>
+        <w:rPr>
+          <w:rFonts w:cs="Times New Roman"/>
+        </w:rPr>
+        <w:t>level of complexity</w:t>
+      </w:r>
+      <w:r>
+        <w:rPr>
+          <w:rFonts w:cs="Times New Roman"/>
+        </w:rPr>
+        <w:t xml:space="preserve"> before the yolk is depleted (</w:t>
+      </w:r>
+      <w:r>
+        <w:rPr>
+          <w:rFonts w:cs="Times New Roman"/>
+        </w:rPr>
+        <w:t>Jager et al., 2013</w:t>
+      </w:r>
+      <w:r>
+        <w:rPr>
+          <w:rFonts w:cs="Times New Roman"/>
+        </w:rPr>
+        <w:t>).</w:t>
+      </w:r>
+      <w:r>
+        <w:rPr>
+          <w:rFonts w:cs="Times New Roman"/>
+        </w:rPr>
+        <w:t xml:space="preserve"> The latter could be a</w:t>
+      </w:r>
+      <w:r>
+        <w:rPr>
+          <w:rFonts w:cs="Times New Roman"/>
+        </w:rPr>
+        <w:t xml:space="preserve">n indirect effect of reduced </w:t>
+      </w:r>
+      <w:proofErr w:type="spellStart"/>
+      <w:r>
+        <w:rPr>
+          <w:rFonts w:cs="Times New Roman"/>
+          <w:i/>
+          <w:iCs/>
+        </w:rPr>
+        <w:t>y</w:t>
+      </w:r>
+      <w:r>
+        <w:rPr>
+          <w:rFonts w:cs="Times New Roman"/>
+          <w:i/>
+          <w:iCs/>
+          <w:vertAlign w:val="subscript"/>
+        </w:rPr>
+        <w:t>VA</w:t>
+      </w:r>
+      <w:proofErr w:type="spellEnd"/>
+      <w:r>
+        <w:rPr>
+          <w:rFonts w:cs="Times New Roman"/>
+        </w:rPr>
+        <w:t xml:space="preserve"> that the model does not account for, as mortality rates are not influenced by the other model parameters in our formulation.</w:t>
+      </w:r>
+      <w:r>
+        <w:rPr>
+          <w:rFonts w:cs="Times New Roman"/>
+        </w:rPr>
+        <w:t xml:space="preserve"> Measurement of anaerobic byproducts such as lactate </w:t>
+      </w:r>
+      <w:r>
+        <w:rPr>
+          <w:rFonts w:cs="Times New Roman"/>
+        </w:rPr>
+        <w:t xml:space="preserve">and morphological evaluation of dead embryos and larvae </w:t>
+      </w:r>
+      <w:r>
+        <w:rPr>
+          <w:rFonts w:cs="Times New Roman"/>
+        </w:rPr>
+        <w:t xml:space="preserve">could help to </w:t>
+      </w:r>
+      <w:r>
+        <w:rPr>
+          <w:rFonts w:cs="Times New Roman"/>
+        </w:rPr>
+        <w:t>identify the mechanisms underlying the mortality rates</w:t>
+      </w:r>
+      <w:r>
+        <w:rPr>
+          <w:rFonts w:cs="Times New Roman"/>
+        </w:rPr>
+        <w:t xml:space="preserve"> in future work</w:t>
+      </w:r>
+      <w:r>
+        <w:rPr>
+          <w:rFonts w:cs="Times New Roman"/>
+        </w:rPr>
+        <w:t xml:space="preserve">. </w:t>
+      </w:r>
+      <w:r>
+        <w:rPr>
+          <w:rFonts w:cs="Times New Roman"/>
+        </w:rPr>
+        <w:t>Although survival does not approach 0% during the larval stage in our best fitting model (Figure 5)</w:t>
+      </w:r>
+      <w:r>
+        <w:rPr>
+          <w:rFonts w:cs="Times New Roman"/>
+        </w:rPr>
+        <w:t xml:space="preserve">, all </w:t>
+      </w:r>
+      <w:r>
+        <w:rPr>
+          <w:rFonts w:cs="Times New Roman"/>
+        </w:rPr>
+        <w:t xml:space="preserve">experimental </w:t>
+      </w:r>
+      <w:r>
+        <w:rPr>
+          <w:rFonts w:cs="Times New Roman"/>
+        </w:rPr>
+        <w:t xml:space="preserve">replicates of the </w:t>
+      </w:r>
+      <w:r>
+        <w:rPr>
+          <w:rFonts w:cs="Times New Roman"/>
+        </w:rPr>
+        <w:t>2.7 mg L</w:t>
       </w:r>
       <w:r>
         <w:rPr>
@@ -18595,7 +19149,25 @@
         <w:rPr>
           <w:rFonts w:cs="Times New Roman"/>
         </w:rPr>
-        <w:t xml:space="preserve">) had a mean hatch survival of 30.2% while the mean survival in the other three treatments was over 70% (Cross et al., 2019). By 15 </w:t>
+        <w:t xml:space="preserve"> </w:t>
+      </w:r>
+      <w:r>
+        <w:rPr>
+          <w:rFonts w:cs="Times New Roman"/>
+        </w:rPr>
+        <w:t>DO treatment</w:t>
+      </w:r>
+      <w:r>
+        <w:rPr>
+          <w:rFonts w:cs="Times New Roman"/>
+        </w:rPr>
+        <w:t xml:space="preserve"> </w:t>
+      </w:r>
+      <w:r>
+        <w:rPr>
+          <w:rFonts w:cs="Times New Roman"/>
+        </w:rPr>
+        <w:t xml:space="preserve">had 0% survival by 15 </w:t>
       </w:r>
       <w:proofErr w:type="spellStart"/>
       <w:r>
@@ -18609,172 +19181,71 @@
         <w:rPr>
           <w:rFonts w:cs="Times New Roman"/>
         </w:rPr>
-        <w:t xml:space="preserve"> fish from all three low oxygen treatments had lower survival than those from the </w:t>
-      </w:r>
-      <w:proofErr w:type="spellStart"/>
-      <w:r>
-        <w:rPr>
-          <w:rFonts w:cs="Times New Roman"/>
-        </w:rPr>
-        <w:t>normoxic</w:t>
-      </w:r>
-      <w:proofErr w:type="spellEnd"/>
-      <w:r>
-        <w:rPr>
-          <w:rFonts w:cs="Times New Roman"/>
-        </w:rPr>
-        <w:t xml:space="preserve"> treatment (Cross et al., 2019; Table 2). Including hypoxia effects for both pre- and post-hatching mortality rates allowed the model to more closely predict these differences in hypoxia effects </w:t>
-      </w:r>
-      <w:r>
-        <w:rPr>
-          <w:rFonts w:cs="Times New Roman"/>
-        </w:rPr>
-        <w:t xml:space="preserve">in both stages </w:t>
-      </w:r>
-      <w:r>
-        <w:rPr>
-          <w:rFonts w:cs="Times New Roman"/>
-        </w:rPr>
-        <w:t xml:space="preserve">and improve the fit based on </w:t>
-      </w:r>
-      <w:r>
-        <w:rPr>
-          <w:rFonts w:cs="Times New Roman"/>
-        </w:rPr>
-        <w:t>Δ</w:t>
-      </w:r>
-      <w:r>
-        <w:rPr>
-          <w:rFonts w:cs="Times New Roman"/>
-        </w:rPr>
-        <w:t>AIC (Table 5).</w:t>
-      </w:r>
-      <w:r>
-        <w:rPr>
-          <w:rFonts w:cs="Times New Roman"/>
-        </w:rPr>
-        <w:t xml:space="preserve"> However, an intrinsic mortality rate </w:t>
-      </w:r>
-      <w:r>
-        <w:rPr>
-          <w:rFonts w:cs="Times New Roman"/>
-        </w:rPr>
-        <w:t>isn’t as explicitly indicative of</w:t>
-      </w:r>
-      <w:r>
-        <w:rPr>
-          <w:rFonts w:cs="Times New Roman"/>
-        </w:rPr>
-        <w:t xml:space="preserve"> underlying energetic processes as the other DEB parameters </w:t>
-      </w:r>
-      <w:r>
-        <w:rPr>
-          <w:rFonts w:cs="Times New Roman"/>
-        </w:rPr>
-        <w:t>are</w:t>
-      </w:r>
-      <w:r>
-        <w:rPr>
-          <w:rFonts w:cs="Times New Roman"/>
-        </w:rPr>
-        <w:t xml:space="preserve">. The additional mortality that was not accounted for by </w:t>
-      </w:r>
-      <w:proofErr w:type="spellStart"/>
-      <w:r>
-        <w:rPr>
-          <w:rFonts w:cs="Times New Roman"/>
-          <w:i/>
-          <w:iCs/>
-        </w:rPr>
-        <w:t>y</w:t>
-      </w:r>
-      <w:r>
-        <w:rPr>
-          <w:rFonts w:cs="Times New Roman"/>
-          <w:i/>
-          <w:iCs/>
-          <w:vertAlign w:val="subscript"/>
-        </w:rPr>
-        <w:t>VA</w:t>
-      </w:r>
-      <w:proofErr w:type="spellEnd"/>
-      <w:r>
-        <w:rPr>
-          <w:rFonts w:cs="Times New Roman"/>
-        </w:rPr>
-        <w:t xml:space="preserve"> may have been related to tissue damage from buildup of toxic compounds during anaerobic metabolism (Richards, 2011). </w:t>
-      </w:r>
-      <w:r>
-        <w:rPr>
-          <w:rFonts w:cs="Times New Roman"/>
-        </w:rPr>
-        <w:t xml:space="preserve">The mortality could also have resulted from failing to meet energetic demands with </w:t>
-      </w:r>
-      <w:r>
-        <w:rPr>
-          <w:rFonts w:cs="Times New Roman"/>
-        </w:rPr>
-        <w:t xml:space="preserve">either </w:t>
-      </w:r>
-      <w:r>
-        <w:rPr>
-          <w:rFonts w:cs="Times New Roman"/>
-        </w:rPr>
-        <w:t xml:space="preserve">aerobic </w:t>
-      </w:r>
-      <w:r>
-        <w:rPr>
-          <w:rFonts w:cs="Times New Roman"/>
-        </w:rPr>
-        <w:t>or</w:t>
-      </w:r>
-      <w:r>
-        <w:rPr>
-          <w:rFonts w:cs="Times New Roman"/>
-        </w:rPr>
-        <w:t xml:space="preserve"> anaerobic metabolism</w:t>
-      </w:r>
-      <w:r>
-        <w:rPr>
-          <w:rFonts w:cs="Times New Roman"/>
-        </w:rPr>
-        <w:t xml:space="preserve"> (citations)</w:t>
-      </w:r>
-      <w:r>
-        <w:rPr>
-          <w:rFonts w:cs="Times New Roman"/>
-        </w:rPr>
-        <w:t xml:space="preserve"> and</w:t>
-      </w:r>
-      <w:r>
-        <w:rPr>
-          <w:rFonts w:cs="Times New Roman"/>
-        </w:rPr>
-        <w:t xml:space="preserve">, specifically in embryos, </w:t>
-      </w:r>
-      <w:r>
-        <w:rPr>
-          <w:rFonts w:cs="Times New Roman"/>
-        </w:rPr>
-        <w:t xml:space="preserve">failure to reach a viable </w:t>
-      </w:r>
-      <w:r>
-        <w:rPr>
-          <w:rFonts w:cs="Times New Roman"/>
-        </w:rPr>
-        <w:t>level of complexity</w:t>
-      </w:r>
-      <w:r>
-        <w:rPr>
-          <w:rFonts w:cs="Times New Roman"/>
-        </w:rPr>
-        <w:t xml:space="preserve"> before the yolk is depleted (</w:t>
-      </w:r>
-      <w:r>
-        <w:rPr>
-          <w:rFonts w:cs="Times New Roman"/>
-        </w:rPr>
-        <w:t>Jager et al., 2013</w:t>
+        <w:t>, making larvae apparently more sensitive than embryos</w:t>
+      </w:r>
+      <w:r>
+        <w:rPr>
+          <w:rFonts w:cs="Times New Roman"/>
+        </w:rPr>
+        <w:t xml:space="preserve"> (Cross et al., 2019). </w:t>
+      </w:r>
+      <w:r>
+        <w:rPr>
+          <w:rFonts w:cs="Times New Roman"/>
+        </w:rPr>
+        <w:t>The authors of the study</w:t>
+      </w:r>
+      <w:r>
+        <w:rPr>
+          <w:rFonts w:cs="Times New Roman"/>
+        </w:rPr>
+        <w:t xml:space="preserve"> attribute this to a possibly lower ability to suppress metabolism in larvae compared to embryos. While the increased mobility of larvae may allow escape from hypoxia</w:t>
+      </w:r>
+      <w:r>
+        <w:rPr>
+          <w:rFonts w:cs="Times New Roman"/>
+        </w:rPr>
+        <w:t xml:space="preserve"> in a patchy and stratified estuarine environment</w:t>
+      </w:r>
+      <w:r>
+        <w:rPr>
+          <w:rFonts w:cs="Times New Roman"/>
+        </w:rPr>
+        <w:t xml:space="preserve">, activity comes with elevated maintenance costs and, regardless of escape behavior, some level of swimming is required for </w:t>
+      </w:r>
+      <w:r>
+        <w:rPr>
+          <w:rFonts w:cs="Times New Roman"/>
+          <w:i/>
+          <w:iCs/>
+        </w:rPr>
+        <w:t xml:space="preserve">M. menidia </w:t>
+      </w:r>
+      <w:r>
+        <w:rPr>
+          <w:rFonts w:cs="Times New Roman"/>
+        </w:rPr>
+        <w:t>to begin feeding almost immediately after hatching (</w:t>
+      </w:r>
+      <w:r>
+        <w:rPr>
+          <w:rFonts w:cs="Times New Roman"/>
+        </w:rPr>
+        <w:t xml:space="preserve">Middaugh and </w:t>
+      </w:r>
+      <w:proofErr w:type="spellStart"/>
+      <w:r>
+        <w:rPr>
+          <w:rFonts w:cs="Times New Roman"/>
+        </w:rPr>
+        <w:t>Lempesis</w:t>
+      </w:r>
+      <w:proofErr w:type="spellEnd"/>
+      <w:r>
+        <w:rPr>
+          <w:rFonts w:cs="Times New Roman"/>
+        </w:rPr>
+        <w:t>, 1976</w:t>
       </w:r>
       <w:r>
         <w:rPr>
@@ -18786,250 +19257,46 @@
         <w:rPr>
           <w:rFonts w:cs="Times New Roman"/>
         </w:rPr>
-        <w:t xml:space="preserve"> The latter could be a</w:t>
-      </w:r>
-      <w:r>
-        <w:rPr>
-          <w:rFonts w:cs="Times New Roman"/>
-        </w:rPr>
-        <w:t xml:space="preserve">n indirect effect of reduced </w:t>
-      </w:r>
-      <w:proofErr w:type="spellStart"/>
-      <w:r>
-        <w:rPr>
-          <w:rFonts w:cs="Times New Roman"/>
-          <w:i/>
-          <w:iCs/>
-        </w:rPr>
-        <w:t>y</w:t>
-      </w:r>
-      <w:r>
-        <w:rPr>
-          <w:rFonts w:cs="Times New Roman"/>
-          <w:i/>
-          <w:iCs/>
-          <w:vertAlign w:val="subscript"/>
-        </w:rPr>
-        <w:t>VA</w:t>
-      </w:r>
-      <w:proofErr w:type="spellEnd"/>
-      <w:r>
-        <w:rPr>
-          <w:rFonts w:cs="Times New Roman"/>
-        </w:rPr>
-        <w:t xml:space="preserve"> that the model does not account for, as mortality rates are not influenced by the other model parameters in our formulation.</w:t>
-      </w:r>
-      <w:r>
-        <w:rPr>
-          <w:rFonts w:cs="Times New Roman"/>
-        </w:rPr>
-        <w:t xml:space="preserve"> Measurement of anaerobic byproducts such as lactate </w:t>
-      </w:r>
-      <w:r>
-        <w:rPr>
-          <w:rFonts w:cs="Times New Roman"/>
-        </w:rPr>
-        <w:t xml:space="preserve">and morphological evaluation of dead embryos and larvae </w:t>
-      </w:r>
-      <w:r>
-        <w:rPr>
-          <w:rFonts w:cs="Times New Roman"/>
-        </w:rPr>
-        <w:t xml:space="preserve">could help to </w:t>
-      </w:r>
-      <w:r>
-        <w:rPr>
-          <w:rFonts w:cs="Times New Roman"/>
-        </w:rPr>
-        <w:t>identify the mechanisms underlying the mortality rates</w:t>
-      </w:r>
-      <w:r>
-        <w:rPr>
-          <w:rFonts w:cs="Times New Roman"/>
-        </w:rPr>
-        <w:t xml:space="preserve"> in future work</w:t>
-      </w:r>
-      <w:r>
-        <w:rPr>
-          <w:rFonts w:cs="Times New Roman"/>
-        </w:rPr>
-        <w:t xml:space="preserve">. </w:t>
-      </w:r>
-      <w:r>
-        <w:rPr>
-          <w:rFonts w:cs="Times New Roman"/>
-        </w:rPr>
-        <w:t>Although survival does not approach 0% during the larval stage in our best fitting model (Figure 5)</w:t>
-      </w:r>
-      <w:r>
-        <w:rPr>
-          <w:rFonts w:cs="Times New Roman"/>
-        </w:rPr>
-        <w:t xml:space="preserve">, all </w:t>
-      </w:r>
-      <w:r>
-        <w:rPr>
-          <w:rFonts w:cs="Times New Roman"/>
-        </w:rPr>
-        <w:t xml:space="preserve">experimental </w:t>
-      </w:r>
-      <w:r>
-        <w:rPr>
-          <w:rFonts w:cs="Times New Roman"/>
-        </w:rPr>
-        <w:t xml:space="preserve">replicates of the </w:t>
-      </w:r>
-      <w:r>
-        <w:rPr>
-          <w:rFonts w:cs="Times New Roman"/>
-        </w:rPr>
-        <w:t>2.7 mg L</w:t>
-      </w:r>
-      <w:r>
-        <w:rPr>
-          <w:rFonts w:cs="Times New Roman"/>
-          <w:vertAlign w:val="superscript"/>
-        </w:rPr>
-        <w:t>-1</w:t>
-      </w:r>
-      <w:r>
-        <w:rPr>
-          <w:rFonts w:cs="Times New Roman"/>
-        </w:rPr>
-        <w:t xml:space="preserve"> </w:t>
-      </w:r>
-      <w:r>
-        <w:rPr>
-          <w:rFonts w:cs="Times New Roman"/>
-        </w:rPr>
-        <w:t>DO treatment</w:t>
-      </w:r>
-      <w:r>
-        <w:rPr>
-          <w:rFonts w:cs="Times New Roman"/>
-        </w:rPr>
-        <w:t xml:space="preserve"> </w:t>
-      </w:r>
-      <w:r>
-        <w:rPr>
-          <w:rFonts w:cs="Times New Roman"/>
-        </w:rPr>
-        <w:t xml:space="preserve">had 0% survival by 15 </w:t>
-      </w:r>
-      <w:proofErr w:type="spellStart"/>
-      <w:r>
-        <w:rPr>
-          <w:rFonts w:cs="Times New Roman"/>
-        </w:rPr>
-        <w:t>dph</w:t>
-      </w:r>
-      <w:proofErr w:type="spellEnd"/>
-      <w:r>
-        <w:rPr>
-          <w:rFonts w:cs="Times New Roman"/>
-        </w:rPr>
-        <w:t>, making larvae apparently more sensitive than embryos</w:t>
-      </w:r>
-      <w:r>
-        <w:rPr>
-          <w:rFonts w:cs="Times New Roman"/>
-        </w:rPr>
-        <w:t xml:space="preserve"> (Cross et al., 2019). </w:t>
-      </w:r>
-      <w:r>
-        <w:rPr>
-          <w:rFonts w:cs="Times New Roman"/>
-        </w:rPr>
-        <w:t>The authors of the study</w:t>
-      </w:r>
-      <w:r>
-        <w:rPr>
-          <w:rFonts w:cs="Times New Roman"/>
-        </w:rPr>
-        <w:t xml:space="preserve"> attribute this to a possibly lower ability to suppress metabolism in larvae compared to embryos. While the increased mobility of larvae may allow escape from hypoxia</w:t>
-      </w:r>
-      <w:r>
-        <w:rPr>
-          <w:rFonts w:cs="Times New Roman"/>
-        </w:rPr>
-        <w:t xml:space="preserve"> in a patchy and stratified estuarine environment</w:t>
-      </w:r>
-      <w:r>
-        <w:rPr>
-          <w:rFonts w:cs="Times New Roman"/>
-        </w:rPr>
-        <w:t xml:space="preserve">, activity comes with elevated maintenance costs and, regardless of escape behavior, some level of swimming is required for </w:t>
-      </w:r>
-      <w:r>
-        <w:rPr>
-          <w:rFonts w:cs="Times New Roman"/>
-          <w:i/>
-          <w:iCs/>
-        </w:rPr>
-        <w:t xml:space="preserve">M. menidia </w:t>
-      </w:r>
-      <w:r>
-        <w:rPr>
-          <w:rFonts w:cs="Times New Roman"/>
-        </w:rPr>
-        <w:t>to begin feeding almost immediately after hatching (</w:t>
-      </w:r>
-      <w:r>
-        <w:rPr>
-          <w:rFonts w:cs="Times New Roman"/>
-        </w:rPr>
-        <w:t xml:space="preserve">Middaugh and </w:t>
-      </w:r>
-      <w:proofErr w:type="spellStart"/>
-      <w:r>
-        <w:rPr>
-          <w:rFonts w:cs="Times New Roman"/>
-        </w:rPr>
-        <w:t>Lempesis</w:t>
-      </w:r>
-      <w:proofErr w:type="spellEnd"/>
-      <w:r>
-        <w:rPr>
-          <w:rFonts w:cs="Times New Roman"/>
-        </w:rPr>
-        <w:t>, 1976</w:t>
-      </w:r>
-      <w:r>
-        <w:rPr>
-          <w:rFonts w:cs="Times New Roman"/>
-        </w:rPr>
-        <w:t>).</w:t>
-      </w:r>
-      <w:r>
-        <w:rPr>
-          <w:rFonts w:cs="Times New Roman"/>
-        </w:rPr>
-        <w:t xml:space="preserve"> Furthermore, </w:t>
+        <w:t xml:space="preserve"> Furthermore, swimming upward </w:t>
+      </w:r>
+      <w:r>
+        <w:rPr>
+          <w:rFonts w:cs="Times New Roman"/>
+        </w:rPr>
+        <w:t>for</w:t>
+      </w:r>
+      <w:r>
+        <w:rPr>
+          <w:rFonts w:cs="Times New Roman"/>
+        </w:rPr>
+        <w:t xml:space="preserve"> aquatic surface respiration may </w:t>
+      </w:r>
+      <w:r>
+        <w:rPr>
+          <w:rFonts w:cs="Times New Roman"/>
+        </w:rPr>
+        <w:t xml:space="preserve">inhibit feeding, thus creating </w:t>
+      </w:r>
+      <w:proofErr w:type="gramStart"/>
+      <w:r>
+        <w:rPr>
+          <w:rFonts w:cs="Times New Roman"/>
+        </w:rPr>
+        <w:t xml:space="preserve">a positive </w:t>
       </w:r>
       <w:r>
         <w:rPr>
           <w:rFonts w:cs="Times New Roman"/>
         </w:rPr>
         <w:lastRenderedPageBreak/>
-        <w:t xml:space="preserve">swimming upward </w:t>
-      </w:r>
-      <w:r>
-        <w:rPr>
-          <w:rFonts w:cs="Times New Roman"/>
-        </w:rPr>
-        <w:t>for</w:t>
-      </w:r>
-      <w:r>
-        <w:rPr>
-          <w:rFonts w:cs="Times New Roman"/>
-        </w:rPr>
-        <w:t xml:space="preserve"> aquatic surface respiration may </w:t>
-      </w:r>
-      <w:r>
-        <w:rPr>
-          <w:rFonts w:cs="Times New Roman"/>
-        </w:rPr>
-        <w:t>inhibit feeding, thus creating a positive feedback of additional energetic costs with decreasing assimilates to meet them (Miller et al., 2016; Cross et al., 2019).</w:t>
+        <w:t>feedback of additional energetic costs</w:t>
+      </w:r>
+      <w:proofErr w:type="gramEnd"/>
+      <w:r>
+        <w:rPr>
+          <w:rFonts w:cs="Times New Roman"/>
+        </w:rPr>
+        <w:t xml:space="preserve"> with decreasing assimilates to meet them (Miller et al., 2016; Cross et al., 2019).</w:t>
       </w:r>
       <w:r>
         <w:rPr>
@@ -19103,7 +19370,21 @@
         <w:rPr>
           <w:rFonts w:cs="Times New Roman"/>
         </w:rPr>
-        <w:t xml:space="preserve">An important assumption of our model is that several of the parameters have the same value across life stages (e.g. </w:t>
+        <w:t>An important assumption of our model is that several of the parameters have the same value across life stages (</w:t>
+      </w:r>
+      <w:proofErr w:type="gramStart"/>
+      <w:r>
+        <w:rPr>
+          <w:rFonts w:cs="Times New Roman"/>
+        </w:rPr>
+        <w:t>e.g.</w:t>
+      </w:r>
+      <w:proofErr w:type="gramEnd"/>
+      <w:r>
+        <w:rPr>
+          <w:rFonts w:cs="Times New Roman"/>
+        </w:rPr>
+        <w:t xml:space="preserve"> </w:t>
       </w:r>
       <w:proofErr w:type="spellStart"/>
       <w:r>
@@ -19317,14 +19598,7 @@
         <w:rPr>
           <w:rFonts w:cs="Times New Roman"/>
         </w:rPr>
-        <w:t xml:space="preserve">Delayed hatching and slower growth can both lead to enhanced </w:t>
-      </w:r>
-      <w:r>
-        <w:rPr>
-          <w:rFonts w:cs="Times New Roman"/>
-        </w:rPr>
-        <w:lastRenderedPageBreak/>
-        <w:t xml:space="preserve">vulnerability to predation, which could further reduce survival rates beyond those observed in controlled laboratory conditions. </w:t>
+        <w:t xml:space="preserve">Delayed hatching and slower growth can both lead to enhanced vulnerability to predation, which could further reduce survival rates beyond those observed in controlled laboratory conditions. </w:t>
       </w:r>
       <w:r>
         <w:rPr>
@@ -19346,6 +19620,7 @@
         <w:rPr>
           <w:rFonts w:cs="Times New Roman"/>
         </w:rPr>
+        <w:lastRenderedPageBreak/>
         <w:t xml:space="preserve">With this simple and widely applicable </w:t>
       </w:r>
       <w:proofErr w:type="spellStart"/>
@@ -19570,14 +19845,14 @@
         <w:rPr>
           <w:rFonts w:cs="Times New Roman"/>
         </w:rPr>
-        <w:t xml:space="preserve">Instead, this approach demonstrates the value of identifying DEB parameters responsible for whole-organism effects of hypoxia to understand underlying energetic processes that are often time, labor, and cost-intensive to </w:t>
+        <w:t xml:space="preserve">Instead, this approach demonstrates the value of identifying DEB parameters responsible for whole-organism effects of hypoxia to understand underlying energetic processes that are often time, labor, and cost-intensive to measure empirically, particularly in the early life stages, when biomass available for sampling is small and developmental changes are rapid. Through doing so we were able to highlight the </w:t>
       </w:r>
       <w:r>
         <w:rPr>
           <w:rFonts w:cs="Times New Roman"/>
         </w:rPr>
         <w:lastRenderedPageBreak/>
-        <w:t>measure empirically, particularly in the early life stages, when biomass available for sampling is small and developmental changes are rapid. Through doing so we were able to highlight the conversion of assimilates to structure as a primary</w:t>
+        <w:t>conversion of assimilates to structure as a primary</w:t>
       </w:r>
       <w:r>
         <w:rPr>
@@ -19655,7 +19930,7 @@
         <w:pStyle w:val="TS"/>
         <w:spacing w:line="480" w:lineRule="auto"/>
       </w:pPr>
-      <w:bookmarkStart w:id="7" w:name="_Hlk130398561"/>
+      <w:bookmarkStart w:id="6" w:name="_Hlk130398561"/>
       <w:r>
         <w:rPr>
           <w:b/>
@@ -19835,7 +20110,6 @@
         <w:ind w:left="720" w:hanging="720"/>
       </w:pPr>
       <w:r>
-        <w:lastRenderedPageBreak/>
         <w:t xml:space="preserve">Bengtson, D. A. 1984. Resource partitioning by </w:t>
       </w:r>
       <w:r>
@@ -19894,6 +20168,7 @@
         <w:ind w:left="720" w:hanging="720"/>
       </w:pPr>
       <w:r>
+        <w:lastRenderedPageBreak/>
         <w:t xml:space="preserve">Boult, V. L. and Evans, L. C. 2021. Mechanisms matter: Predicting the ecological impacts of global change. </w:t>
       </w:r>
       <w:r>
@@ -20224,7 +20499,6 @@
         <w:ind w:left="720" w:hanging="720"/>
       </w:pPr>
       <w:r>
-        <w:lastRenderedPageBreak/>
         <w:t xml:space="preserve">Di Santo, V., </w:t>
       </w:r>
       <w:proofErr w:type="spellStart"/>
@@ -20256,6 +20530,7 @@
         <w:ind w:left="720" w:hanging="720"/>
       </w:pPr>
       <w:r>
+        <w:lastRenderedPageBreak/>
         <w:t xml:space="preserve">Diaz, R. J. and Rosenberg, R. 2008. Spreading Dead Zones and Consequences for Marine Ecosystems. </w:t>
       </w:r>
       <w:r>
@@ -20474,7 +20749,6 @@
         <w:ind w:left="720" w:hanging="720"/>
       </w:pPr>
       <w:r>
-        <w:lastRenderedPageBreak/>
         <w:t xml:space="preserve">Howarth, R., Chan, F., Conley, D. J., Garnier, J., </w:t>
       </w:r>
       <w:proofErr w:type="spellStart"/>
@@ -20519,6 +20793,7 @@
         <w:ind w:left="720" w:hanging="720"/>
       </w:pPr>
       <w:r>
+        <w:lastRenderedPageBreak/>
         <w:t xml:space="preserve">Jager, T. 2018. </w:t>
       </w:r>
       <w:proofErr w:type="spellStart"/>
@@ -20835,7 +21110,6 @@
       </w:pPr>
       <w:proofErr w:type="spellStart"/>
       <w:r>
-        <w:lastRenderedPageBreak/>
         <w:t>Kooijman</w:t>
       </w:r>
       <w:proofErr w:type="spellEnd"/>
@@ -20897,6 +21171,7 @@
       </w:pPr>
       <w:proofErr w:type="spellStart"/>
       <w:r>
+        <w:lastRenderedPageBreak/>
         <w:t>Lavaud</w:t>
       </w:r>
       <w:proofErr w:type="spellEnd"/>
@@ -21181,7 +21456,6 @@
         <w:ind w:left="720" w:hanging="720"/>
       </w:pPr>
       <w:r>
-        <w:lastRenderedPageBreak/>
         <w:t xml:space="preserve">Miller, S. H., </w:t>
       </w:r>
       <w:proofErr w:type="spellStart"/>
@@ -21231,6 +21505,7 @@
       </w:pPr>
       <w:proofErr w:type="spellStart"/>
       <w:r>
+        <w:lastRenderedPageBreak/>
         <w:t>Nicieza</w:t>
       </w:r>
       <w:proofErr w:type="spellEnd"/>
@@ -21454,7 +21729,6 @@
       </w:pPr>
       <w:proofErr w:type="spellStart"/>
       <w:r>
-        <w:lastRenderedPageBreak/>
         <w:t>Polymeropoulos</w:t>
       </w:r>
       <w:proofErr w:type="spellEnd"/>
@@ -21540,6 +21814,7 @@
       </w:r>
       <w:proofErr w:type="spellStart"/>
       <w:r>
+        <w:lastRenderedPageBreak/>
         <w:t>surfclam</w:t>
       </w:r>
       <w:proofErr w:type="spellEnd"/>
@@ -21640,7 +21915,15 @@
         <w:ind w:left="720" w:hanging="720"/>
       </w:pPr>
       <w:r>
-        <w:t xml:space="preserve">Richards, J. G. 2011. Physiological, behavioral and biochemical adaptations of intertidal fishes to hypoxia. </w:t>
+        <w:t xml:space="preserve">Richards, J. G. 2011. Physiological, </w:t>
+      </w:r>
+      <w:proofErr w:type="gramStart"/>
+      <w:r>
+        <w:t>behavioral</w:t>
+      </w:r>
+      <w:proofErr w:type="gramEnd"/>
+      <w:r>
+        <w:t xml:space="preserve"> and biochemical adaptations of intertidal fishes to hypoxia. </w:t>
       </w:r>
       <w:r>
         <w:rPr>
@@ -21789,7 +22072,6 @@
       </w:pPr>
       <w:proofErr w:type="spellStart"/>
       <w:r>
-        <w:lastRenderedPageBreak/>
         <w:t>Smallegange</w:t>
       </w:r>
       <w:proofErr w:type="spellEnd"/>
@@ -21829,18 +22111,31 @@
         <w:spacing w:line="480" w:lineRule="auto"/>
         <w:ind w:left="720" w:hanging="720"/>
       </w:pPr>
-      <w:r>
-        <w:t xml:space="preserve">Testa, J. M., Murphy, R. R., Brady, D. C., and Kemp, W. M. 2018. Nutrient- and Climate-Induced Shifts in the Phenology of Linked Biogeochemical Cycles in a Temperate Estuary. </w:t>
-      </w:r>
-      <w:r>
-        <w:rPr>
-          <w:i/>
-          <w:iCs/>
-        </w:rPr>
-        <w:t>Front. Mar. Sci.</w:t>
-      </w:r>
-      <w:r>
-        <w:t xml:space="preserve">, 5: 114. </w:t>
+      <w:proofErr w:type="spellStart"/>
+      <w:r>
+        <w:t>Stierhoff</w:t>
+      </w:r>
+      <w:proofErr w:type="spellEnd"/>
+      <w:r>
+        <w:t xml:space="preserve">, K. L., Targett, T. E., and Miller, K. 2006. </w:t>
+      </w:r>
+      <w:proofErr w:type="spellStart"/>
+      <w:r>
+        <w:t>Ecophysiological</w:t>
+      </w:r>
+      <w:proofErr w:type="spellEnd"/>
+      <w:r>
+        <w:t xml:space="preserve"> responses of juvenile summer and winter flounder to hypoxia: experimental and modeling analyses of effects on estuarine nursery quality. </w:t>
+      </w:r>
+      <w:r>
+        <w:rPr>
+          <w:i/>
+          <w:iCs/>
+        </w:rPr>
+        <w:t>Mar. Ecol. Prog. Ser.</w:t>
+      </w:r>
+      <w:r>
+        <w:t xml:space="preserve">, 325: 255-266. </w:t>
       </w:r>
     </w:p>
     <w:p>
@@ -21850,33 +22145,18 @@
         <w:ind w:left="720" w:hanging="720"/>
       </w:pPr>
       <w:r>
-        <w:t xml:space="preserve">Thomas, Yoann., </w:t>
-      </w:r>
-      <w:proofErr w:type="spellStart"/>
-      <w:r>
-        <w:t>Flye</w:t>
-      </w:r>
-      <w:proofErr w:type="spellEnd"/>
-      <w:r>
-        <w:t xml:space="preserve">-Sainte-Marie, J., Chabot, D., Aguirre-Velarde, A., Marques, G. M., and </w:t>
-      </w:r>
-      <w:proofErr w:type="spellStart"/>
-      <w:r>
-        <w:t>Pecquerie</w:t>
-      </w:r>
-      <w:proofErr w:type="spellEnd"/>
-      <w:r>
-        <w:t xml:space="preserve">, Laure. 2019. Effects of hypoxia on metabolic functions in marine organisms: Observed patterns and modelling assumptions within the context of Dynamic Energy Budget (DEB) theory. </w:t>
-      </w:r>
-      <w:r>
-        <w:rPr>
-          <w:i/>
-          <w:iCs/>
-        </w:rPr>
-        <w:t>J. Sea Res.</w:t>
-      </w:r>
-      <w:r>
-        <w:t xml:space="preserve">, 143: 231-242. </w:t>
+        <w:lastRenderedPageBreak/>
+        <w:t xml:space="preserve">Testa, J. M., Murphy, R. R., Brady, D. C., and Kemp, W. M. 2018. Nutrient- and Climate-Induced Shifts in the Phenology of Linked Biogeochemical Cycles in a Temperate Estuary. </w:t>
+      </w:r>
+      <w:r>
+        <w:rPr>
+          <w:i/>
+          <w:iCs/>
+        </w:rPr>
+        <w:t>Front. Mar. Sci.</w:t>
+      </w:r>
+      <w:r>
+        <w:t xml:space="preserve">, 5: 114. </w:t>
       </w:r>
     </w:p>
     <w:p>
@@ -21886,45 +22166,33 @@
         <w:ind w:left="720" w:hanging="720"/>
       </w:pPr>
       <w:r>
-        <w:t xml:space="preserve">Wei, L.-Z., Zhang, X.-M., Li, J., and Huang, G.-Q. 2008. Compensatory growth of Chinese shrimp, </w:t>
-      </w:r>
-      <w:proofErr w:type="spellStart"/>
-      <w:r>
-        <w:rPr>
-          <w:i/>
-          <w:iCs/>
-        </w:rPr>
-        <w:t>Fenneropenaeus</w:t>
-      </w:r>
-      <w:proofErr w:type="spellEnd"/>
-      <w:r>
-        <w:rPr>
-          <w:i/>
-          <w:iCs/>
-        </w:rPr>
-        <w:t xml:space="preserve"> chinensis</w:t>
-      </w:r>
-      <w:r>
-        <w:t xml:space="preserve"> following hypoxic exposure. </w:t>
-      </w:r>
-      <w:proofErr w:type="spellStart"/>
-      <w:r>
-        <w:rPr>
-          <w:i/>
-          <w:iCs/>
-        </w:rPr>
-        <w:t>Aquacult</w:t>
-      </w:r>
-      <w:proofErr w:type="spellEnd"/>
-      <w:r>
-        <w:rPr>
-          <w:i/>
-          <w:iCs/>
-        </w:rPr>
-        <w:t>. Int.</w:t>
-      </w:r>
-      <w:r>
-        <w:t xml:space="preserve">, 16: 455-470. </w:t>
+        <w:t xml:space="preserve">Thomas, Yoann., </w:t>
+      </w:r>
+      <w:proofErr w:type="spellStart"/>
+      <w:r>
+        <w:t>Flye</w:t>
+      </w:r>
+      <w:proofErr w:type="spellEnd"/>
+      <w:r>
+        <w:t xml:space="preserve">-Sainte-Marie, J., Chabot, D., Aguirre-Velarde, A., Marques, G. M., and </w:t>
+      </w:r>
+      <w:proofErr w:type="spellStart"/>
+      <w:r>
+        <w:t>Pecquerie</w:t>
+      </w:r>
+      <w:proofErr w:type="spellEnd"/>
+      <w:r>
+        <w:t xml:space="preserve">, Laure. 2019. Effects of hypoxia on metabolic functions in marine organisms: Observed patterns and modelling assumptions within the context of Dynamic Energy Budget (DEB) theory. </w:t>
+      </w:r>
+      <w:r>
+        <w:rPr>
+          <w:i/>
+          <w:iCs/>
+        </w:rPr>
+        <w:t>J. Sea Res.</w:t>
+      </w:r>
+      <w:r>
+        <w:t xml:space="preserve">, 143: 231-242. </w:t>
       </w:r>
     </w:p>
     <w:p>
@@ -21934,46 +22202,45 @@
         <w:ind w:left="720" w:hanging="720"/>
       </w:pPr>
       <w:r>
-        <w:t xml:space="preserve">Wood, </w:t>
-      </w:r>
-      <w:r>
-        <w:t xml:space="preserve">C. M. 2018. The fallacy of the </w:t>
-      </w:r>
-      <w:proofErr w:type="spellStart"/>
-      <w:r>
-        <w:rPr>
-          <w:i/>
-          <w:iCs/>
-        </w:rPr>
-        <w:t>P</w:t>
-      </w:r>
-      <w:r>
-        <w:rPr>
-          <w:vertAlign w:val="subscript"/>
-        </w:rPr>
-        <w:t>crit</w:t>
-      </w:r>
-      <w:proofErr w:type="spellEnd"/>
-      <w:r>
-        <w:t xml:space="preserve"> – are there more useful alternatives? </w:t>
-      </w:r>
-      <w:r>
-        <w:rPr>
-          <w:i/>
-          <w:iCs/>
-        </w:rPr>
-        <w:t>J. Exp. Biol.</w:t>
-      </w:r>
-      <w:r>
-        <w:t xml:space="preserve">, 221: jeb163717. </w:t>
-      </w:r>
-      <w:proofErr w:type="spellStart"/>
-      <w:r>
-        <w:t>doi</w:t>
-      </w:r>
-      <w:proofErr w:type="spellEnd"/>
-      <w:r>
-        <w:t xml:space="preserve">: 10.1242/jeb.163717 </w:t>
+        <w:t xml:space="preserve">Wei, L.-Z., Zhang, X.-M., Li, J., and Huang, G.-Q. 2008. Compensatory growth of Chinese shrimp, </w:t>
+      </w:r>
+      <w:proofErr w:type="spellStart"/>
+      <w:r>
+        <w:rPr>
+          <w:i/>
+          <w:iCs/>
+        </w:rPr>
+        <w:t>Fenneropenaeus</w:t>
+      </w:r>
+      <w:proofErr w:type="spellEnd"/>
+      <w:r>
+        <w:rPr>
+          <w:i/>
+          <w:iCs/>
+        </w:rPr>
+        <w:t xml:space="preserve"> chinensis</w:t>
+      </w:r>
+      <w:r>
+        <w:t xml:space="preserve"> following hypoxic exposure. </w:t>
+      </w:r>
+      <w:proofErr w:type="spellStart"/>
+      <w:r>
+        <w:rPr>
+          <w:i/>
+          <w:iCs/>
+        </w:rPr>
+        <w:t>Aquacult</w:t>
+      </w:r>
+      <w:proofErr w:type="spellEnd"/>
+      <w:r>
+        <w:rPr>
+          <w:i/>
+          <w:iCs/>
+        </w:rPr>
+        <w:t>. Int.</w:t>
+      </w:r>
+      <w:r>
+        <w:t xml:space="preserve">, 16: 455-470. </w:t>
       </w:r>
     </w:p>
     <w:p>
@@ -21983,6 +22250,55 @@
         <w:ind w:left="720" w:hanging="720"/>
       </w:pPr>
       <w:r>
+        <w:t xml:space="preserve">Wood, </w:t>
+      </w:r>
+      <w:r>
+        <w:t xml:space="preserve">C. M. 2018. The fallacy of the </w:t>
+      </w:r>
+      <w:proofErr w:type="spellStart"/>
+      <w:r>
+        <w:rPr>
+          <w:i/>
+          <w:iCs/>
+        </w:rPr>
+        <w:t>P</w:t>
+      </w:r>
+      <w:r>
+        <w:rPr>
+          <w:vertAlign w:val="subscript"/>
+        </w:rPr>
+        <w:t>crit</w:t>
+      </w:r>
+      <w:proofErr w:type="spellEnd"/>
+      <w:r>
+        <w:t xml:space="preserve"> – are there more useful alternatives? </w:t>
+      </w:r>
+      <w:r>
+        <w:rPr>
+          <w:i/>
+          <w:iCs/>
+        </w:rPr>
+        <w:t>J. Exp. Biol.</w:t>
+      </w:r>
+      <w:r>
+        <w:t xml:space="preserve">, 221: jeb163717. </w:t>
+      </w:r>
+      <w:proofErr w:type="spellStart"/>
+      <w:r>
+        <w:t>doi</w:t>
+      </w:r>
+      <w:proofErr w:type="spellEnd"/>
+      <w:r>
+        <w:t xml:space="preserve">: 10.1242/jeb.163717 </w:t>
+      </w:r>
+    </w:p>
+    <w:p>
+      <w:pPr>
+        <w:pStyle w:val="TS"/>
+        <w:spacing w:line="480" w:lineRule="auto"/>
+        <w:ind w:left="720" w:hanging="720"/>
+      </w:pPr>
+      <w:r>
         <w:t xml:space="preserve">Zhu, C.-D., Wang, Z.-H., and Yan, B. 2013. Strategies for hypoxia adaptation in fish species: a review. </w:t>
       </w:r>
       <w:r>
@@ -21995,7 +22311,7 @@
       <w:r>
         <w:t xml:space="preserve">, 183: 1005-1013. </w:t>
       </w:r>
-      <w:bookmarkEnd w:id="7"/>
+      <w:bookmarkEnd w:id="6"/>
     </w:p>
     <w:sectPr>
       <w:pgSz w:w="12240" w:h="15840"/>
@@ -22062,106 +22378,18 @@
         <w:t xml:space="preserve"> explain what it is by calling it something like ‘a simplified DEB model’ and describing some of the differences (in varying levels of detail). It is a fully different model with different notation and equations than standard </w:t>
       </w:r>
       <w:r>
-        <w:t>DEB and it is a pretty well-known alternative so I think it is best to use this name.</w:t>
+        <w:t xml:space="preserve">DEB and it is a pretty well-known </w:t>
+      </w:r>
+      <w:proofErr w:type="gramStart"/>
+      <w:r>
+        <w:t>alternative</w:t>
+      </w:r>
+      <w:proofErr w:type="gramEnd"/>
+      <w:r>
+        <w:t xml:space="preserve"> so I think it is best to use this name.</w:t>
       </w:r>
       <w:r>
         <w:t xml:space="preserve"> </w:t>
-      </w:r>
-    </w:p>
-  </w:comment>
-  <w:comment w:id="5" w:author="Teresa G Schwemmer" w:date="2023-03-26T14:48:00Z" w:initials="TGS">
-    <w:p>
-      <w:pPr>
-        <w:pStyle w:val="CommentText"/>
-      </w:pPr>
-      <w:r>
-        <w:rPr>
-          <w:rStyle w:val="CommentReference"/>
-        </w:rPr>
-        <w:annotationRef/>
-      </w:r>
-      <w:r>
-        <w:t xml:space="preserve">Because of the requirement that Akaike weights only be calculated for models where one is nested within the other, I did not include all of them in the table </w:t>
-      </w:r>
-      <w:r>
-        <w:t xml:space="preserve">because there are multiple models that some of the others are nested within (e.g. </w:t>
-      </w:r>
-      <w:proofErr w:type="spellStart"/>
-      <w:r>
-        <w:t>Jvm</w:t>
-      </w:r>
-      <w:proofErr w:type="spellEnd"/>
-      <w:r>
-        <w:t xml:space="preserve"> + </w:t>
-      </w:r>
-      <w:proofErr w:type="spellStart"/>
-      <w:r>
-        <w:t>mu_emb</w:t>
-      </w:r>
-      <w:proofErr w:type="spellEnd"/>
-      <w:r>
-        <w:t xml:space="preserve"> + </w:t>
-      </w:r>
-      <w:proofErr w:type="spellStart"/>
-      <w:r>
-        <w:t>mu_lar</w:t>
-      </w:r>
-      <w:proofErr w:type="spellEnd"/>
-      <w:r>
-        <w:t xml:space="preserve"> is nested within two different models). Basically the table would get messy and need to be rearranged, which I can do if we think that is necessary. For now I just included the Akaike weight for the one I felt needed the most justification.  </w:t>
-      </w:r>
-    </w:p>
-    <w:p>
-      <w:pPr>
-        <w:pStyle w:val="CommentText"/>
-      </w:pPr>
-    </w:p>
-    <w:p>
-      <w:pPr>
-        <w:pStyle w:val="CommentText"/>
-      </w:pPr>
-      <w:r>
-        <w:t xml:space="preserve">Because of the nested requirement, I don’t think I can use Akaike weight to compare </w:t>
-      </w:r>
-      <w:proofErr w:type="spellStart"/>
-      <w:r>
-        <w:t>J</w:t>
-      </w:r>
-      <w:r>
-        <w:rPr>
-          <w:vertAlign w:val="superscript"/>
-        </w:rPr>
-        <w:t>a</w:t>
-      </w:r>
-      <w:r>
-        <w:rPr>
-          <w:vertAlign w:val="subscript"/>
-        </w:rPr>
-        <w:t>Am</w:t>
-      </w:r>
-      <w:r>
-        <w:t>+mu_emb+mu_lar</w:t>
-      </w:r>
-      <w:proofErr w:type="spellEnd"/>
-      <w:r>
-        <w:t xml:space="preserve"> with </w:t>
-      </w:r>
-      <w:proofErr w:type="spellStart"/>
-      <w:r>
-        <w:t>y</w:t>
-      </w:r>
-      <w:r>
-        <w:rPr>
-          <w:vertAlign w:val="subscript"/>
-        </w:rPr>
-        <w:t>VA</w:t>
-      </w:r>
-      <w:r>
-        <w:t>+mu_emb+mu_lar</w:t>
-      </w:r>
-      <w:proofErr w:type="spellEnd"/>
-      <w:r>
-        <w:t xml:space="preserve"> unfortunately, but I did include the delta AIC. </w:t>
       </w:r>
     </w:p>
   </w:comment>
@@ -22172,14 +22400,12 @@
 <w15:commentsEx xmlns:wpc="http://schemas.microsoft.com/office/word/2010/wordprocessingCanvas" xmlns:cx="http://schemas.microsoft.com/office/drawing/2014/chartex" xmlns:cx1="http://schemas.microsoft.com/office/drawing/2015/9/8/chartex" xmlns:cx2="http://schemas.microsoft.com/office/drawing/2015/10/21/chartex" xmlns:cx3="http://schemas.microsoft.com/office/drawing/2016/5/9/chartex" xmlns:cx4="http://schemas.microsoft.com/office/drawing/2016/5/10/chartex" xmlns:cx5="http://schemas.microsoft.com/office/drawing/2016/5/11/chartex" xmlns:cx6="http://schemas.microsoft.com/office/drawing/2016/5/12/chartex" xmlns:cx7="http://schemas.microsoft.com/office/drawing/2016/5/13/chartex" xmlns:cx8="http://schemas.microsoft.com/office/drawing/2016/5/14/chartex" xmlns:mc="http://schemas.openxmlformats.org/markup-compatibility/2006" xmlns:aink="http://schemas.microsoft.com/office/drawing/2016/ink" xmlns:am3d="http://schemas.microsoft.com/office/drawing/2017/model3d" xmlns:o="urn:schemas-microsoft-com:office:office" xmlns:oel="http://schemas.microsoft.com/office/2019/extlst" xmlns:r="http://schemas.openxmlformats.org/officeDocument/2006/relationships" xmlns:m="http://schemas.openxmlformats.org/officeDocument/2006/math" xmlns:v="urn:schemas-microsoft-com:vml" xmlns:wp14="http://schemas.microsoft.com/office/word/2010/wordprocessingDrawing" xmlns:wp="http://schemas.openxmlformats.org/drawingml/2006/wordprocessingDrawing" xmlns:w10="urn:schemas-microsoft-com:office:word" xmlns:w="http://schemas.openxmlformats.org/wordprocessingml/2006/main" xmlns:w14="http://schemas.microsoft.com/office/word/2010/wordml" xmlns:w15="http://schemas.microsoft.com/office/word/2012/wordml" xmlns:w16cex="http://schemas.microsoft.com/office/word/2018/wordml/cex" xmlns:w16cid="http://schemas.microsoft.com/office/word/2016/wordml/cid" xmlns:w16="http://schemas.microsoft.com/office/word/2018/wordml" xmlns:w16sdtdh="http://schemas.microsoft.com/office/word/2020/wordml/sdtdatahash" xmlns:w16se="http://schemas.microsoft.com/office/word/2015/wordml/symex" xmlns:wpg="http://schemas.microsoft.com/office/word/2010/wordprocessingGroup" xmlns:wpi="http://schemas.microsoft.com/office/word/2010/wordprocessingInk" xmlns:wne="http://schemas.microsoft.com/office/word/2006/wordml" xmlns:wps="http://schemas.microsoft.com/office/word/2010/wordprocessingShape" mc:Ignorable="w14 w15 w16se w16cid w16 w16cex w16sdtdh wp14">
   <w15:commentEx w15:paraId="27A99594" w15:done="0"/>
   <w15:commentEx w15:paraId="7ECEEC76" w15:paraIdParent="27A99594" w15:done="0"/>
-  <w15:commentEx w15:paraId="1892D90D" w15:done="0"/>
 </w15:commentsEx>
 </file>
 
 <file path=word/commentsExtensible.xml><?xml version="1.0" encoding="utf-8"?>
 <w16cex:commentsExtensible xmlns:wpc="http://schemas.microsoft.com/office/word/2010/wordprocessingCanvas" xmlns:cx="http://schemas.microsoft.com/office/drawing/2014/chartex" xmlns:cx1="http://schemas.microsoft.com/office/drawing/2015/9/8/chartex" xmlns:cx2="http://schemas.microsoft.com/office/drawing/2015/10/21/chartex" xmlns:cx3="http://schemas.microsoft.com/office/drawing/2016/5/9/chartex" xmlns:cx4="http://schemas.microsoft.com/office/drawing/2016/5/10/chartex" xmlns:cx5="http://schemas.microsoft.com/office/drawing/2016/5/11/chartex" xmlns:cx6="http://schemas.microsoft.com/office/drawing/2016/5/12/chartex" xmlns:cx7="http://schemas.microsoft.com/office/drawing/2016/5/13/chartex" xmlns:cx8="http://schemas.microsoft.com/office/drawing/2016/5/14/chartex" xmlns:mc="http://schemas.openxmlformats.org/markup-compatibility/2006" xmlns:aink="http://schemas.microsoft.com/office/drawing/2016/ink" xmlns:am3d="http://schemas.microsoft.com/office/drawing/2017/model3d" xmlns:o="urn:schemas-microsoft-com:office:office" xmlns:oel="http://schemas.microsoft.com/office/2019/extlst" xmlns:r="http://schemas.openxmlformats.org/officeDocument/2006/relationships" xmlns:m="http://schemas.openxmlformats.org/officeDocument/2006/math" xmlns:v="urn:schemas-microsoft-com:vml" xmlns:wp14="http://schemas.microsoft.com/office/word/2010/wordprocessingDrawing" xmlns:wp="http://schemas.openxmlformats.org/drawingml/2006/wordprocessingDrawing" xmlns:w10="urn:schemas-microsoft-com:office:word" xmlns:w="http://schemas.openxmlformats.org/wordprocessingml/2006/main" xmlns:w14="http://schemas.microsoft.com/office/word/2010/wordml" xmlns:w15="http://schemas.microsoft.com/office/word/2012/wordml" xmlns:w16cex="http://schemas.microsoft.com/office/word/2018/wordml/cex" xmlns:w16cid="http://schemas.microsoft.com/office/word/2016/wordml/cid" xmlns:w16="http://schemas.microsoft.com/office/word/2018/wordml" xmlns:w16sdtdh="http://schemas.microsoft.com/office/word/2020/wordml/sdtdatahash" xmlns:w16se="http://schemas.microsoft.com/office/word/2015/wordml/symex" xmlns:wpg="http://schemas.microsoft.com/office/word/2010/wordprocessingGroup" xmlns:wpi="http://schemas.microsoft.com/office/word/2010/wordprocessingInk" xmlns:wne="http://schemas.microsoft.com/office/word/2006/wordml" xmlns:wps="http://schemas.microsoft.com/office/word/2010/wordprocessingShape" mc:Ignorable="w14 w15 w16se w16cid w16 w16cex w16sdtdh wp14">
   <w16cex:commentExtensible w16cex:durableId="27C9D3EA" w16cex:dateUtc="2023-03-26T00:11:00Z"/>
-  <w16cex:commentExtensible w16cex:durableId="27CAD9A2" w16cex:dateUtc="2023-03-26T18:48:00Z"/>
 </w16cex:commentsExtensible>
 </file>
 
@@ -22187,7 +22413,6 @@
 <w16cid:commentsIds xmlns:wpc="http://schemas.microsoft.com/office/word/2010/wordprocessingCanvas" xmlns:cx="http://schemas.microsoft.com/office/drawing/2014/chartex" xmlns:cx1="http://schemas.microsoft.com/office/drawing/2015/9/8/chartex" xmlns:cx2="http://schemas.microsoft.com/office/drawing/2015/10/21/chartex" xmlns:cx3="http://schemas.microsoft.com/office/drawing/2016/5/9/chartex" xmlns:cx4="http://schemas.microsoft.com/office/drawing/2016/5/10/chartex" xmlns:cx5="http://schemas.microsoft.com/office/drawing/2016/5/11/chartex" xmlns:cx6="http://schemas.microsoft.com/office/drawing/2016/5/12/chartex" xmlns:cx7="http://schemas.microsoft.com/office/drawing/2016/5/13/chartex" xmlns:cx8="http://schemas.microsoft.com/office/drawing/2016/5/14/chartex" xmlns:mc="http://schemas.openxmlformats.org/markup-compatibility/2006" xmlns:aink="http://schemas.microsoft.com/office/drawing/2016/ink" xmlns:am3d="http://schemas.microsoft.com/office/drawing/2017/model3d" xmlns:o="urn:schemas-microsoft-com:office:office" xmlns:oel="http://schemas.microsoft.com/office/2019/extlst" xmlns:r="http://schemas.openxmlformats.org/officeDocument/2006/relationships" xmlns:m="http://schemas.openxmlformats.org/officeDocument/2006/math" xmlns:v="urn:schemas-microsoft-com:vml" xmlns:wp14="http://schemas.microsoft.com/office/word/2010/wordprocessingDrawing" xmlns:wp="http://schemas.openxmlformats.org/drawingml/2006/wordprocessingDrawing" xmlns:w10="urn:schemas-microsoft-com:office:word" xmlns:w="http://schemas.openxmlformats.org/wordprocessingml/2006/main" xmlns:w14="http://schemas.microsoft.com/office/word/2010/wordml" xmlns:w15="http://schemas.microsoft.com/office/word/2012/wordml" xmlns:w16cex="http://schemas.microsoft.com/office/word/2018/wordml/cex" xmlns:w16cid="http://schemas.microsoft.com/office/word/2016/wordml/cid" xmlns:w16="http://schemas.microsoft.com/office/word/2018/wordml" xmlns:w16sdtdh="http://schemas.microsoft.com/office/word/2020/wordml/sdtdatahash" xmlns:w16se="http://schemas.microsoft.com/office/word/2015/wordml/symex" xmlns:wpg="http://schemas.microsoft.com/office/word/2010/wordprocessingGroup" xmlns:wpi="http://schemas.microsoft.com/office/word/2010/wordprocessingInk" xmlns:wne="http://schemas.microsoft.com/office/word/2006/wordml" xmlns:wps="http://schemas.microsoft.com/office/word/2010/wordprocessingShape" mc:Ignorable="w14 w15 w16se w16cid w16 w16cex w16sdtdh wp14">
   <w16cid:commentId w16cid:paraId="27A99594" w16cid:durableId="27B0344F"/>
   <w16cid:commentId w16cid:paraId="7ECEEC76" w16cid:durableId="27C9D3EA"/>
-  <w16cid:commentId w16cid:paraId="1892D90D" w16cid:durableId="27CAD9A2"/>
 </w16cid:commentsIds>
 </file>
 

</xml_diff>